<commit_message>
03.22 1차 Interim 제출 파일 v1.1
1차 interim 제출 파일
v1.0 대비 큰 차이는 없다. (말을 좀 다듬은 정도)
</commit_message>
<xml_diff>
--- a/AA/AA_C2차_인증과제_Interim_홍덕기.docx
+++ b/AA/AA_C2차_인증과제_Interim_홍덕기.docx
@@ -1156,7 +1156,7 @@
       <w:r>
         <w:fldChar w:fldCharType="separate"/>
       </w:r>
-      <w:hyperlink w:anchor="_Toc479150191" w:history="1">
+      <w:hyperlink w:anchor="_Toc67333879" w:history="1">
         <w:r>
           <w:rPr>
             <w:rStyle w:val="aa"/>
@@ -1183,7 +1183,7 @@
             <w:noProof/>
             <w:webHidden/>
           </w:rPr>
-          <w:instrText xml:space="preserve"> PAGEREF _Toc479150191 \h </w:instrText>
+          <w:instrText xml:space="preserve"> PAGEREF _Toc67333879 \h </w:instrText>
         </w:r>
         <w:r>
           <w:rPr>
@@ -1216,23 +1216,22 @@
     </w:p>
     <w:p>
       <w:pPr>
-        <w:pStyle w:val="11"/>
+        <w:pStyle w:val="21"/>
         <w:tabs>
           <w:tab w:val="right" w:leader="dot" w:pos="9016"/>
         </w:tabs>
-        <w:rPr>
-          <w:b w:val="0"/>
+        <w:ind w:left="400"/>
+        <w:rPr>
           <w:noProof/>
-          <w:sz w:val="20"/>
         </w:rPr>
       </w:pPr>
-      <w:hyperlink w:anchor="_Toc479150192" w:history="1">
+      <w:hyperlink w:anchor="_Toc67333880" w:history="1">
         <w:r>
           <w:rPr>
             <w:rStyle w:val="aa"/>
             <w:noProof/>
           </w:rPr>
-          <w:t>2. 요구사항</w:t>
+          <w:t>1.1. 비즈니스 환경</w:t>
         </w:r>
         <w:r>
           <w:rPr>
@@ -1253,7 +1252,76 @@
             <w:noProof/>
             <w:webHidden/>
           </w:rPr>
-          <w:instrText xml:space="preserve"> PAGEREF _Toc479150192 \h </w:instrText>
+          <w:instrText xml:space="preserve"> PAGEREF _Toc67333880 \h </w:instrText>
+        </w:r>
+        <w:r>
+          <w:rPr>
+            <w:noProof/>
+            <w:webHidden/>
+          </w:rPr>
+        </w:r>
+        <w:r>
+          <w:rPr>
+            <w:noProof/>
+            <w:webHidden/>
+          </w:rPr>
+          <w:fldChar w:fldCharType="separate"/>
+        </w:r>
+        <w:r>
+          <w:rPr>
+            <w:noProof/>
+            <w:webHidden/>
+          </w:rPr>
+          <w:t>3</w:t>
+        </w:r>
+        <w:r>
+          <w:rPr>
+            <w:noProof/>
+            <w:webHidden/>
+          </w:rPr>
+          <w:fldChar w:fldCharType="end"/>
+        </w:r>
+      </w:hyperlink>
+    </w:p>
+    <w:p>
+      <w:pPr>
+        <w:pStyle w:val="21"/>
+        <w:tabs>
+          <w:tab w:val="right" w:leader="dot" w:pos="9016"/>
+        </w:tabs>
+        <w:ind w:left="400"/>
+        <w:rPr>
+          <w:noProof/>
+        </w:rPr>
+      </w:pPr>
+      <w:hyperlink w:anchor="_Toc67333881" w:history="1">
+        <w:r>
+          <w:rPr>
+            <w:rStyle w:val="aa"/>
+            <w:noProof/>
+          </w:rPr>
+          <w:t>1.2. 시스템의 정의</w:t>
+        </w:r>
+        <w:r>
+          <w:rPr>
+            <w:noProof/>
+            <w:webHidden/>
+          </w:rPr>
+          <w:tab/>
+        </w:r>
+        <w:r>
+          <w:rPr>
+            <w:noProof/>
+            <w:webHidden/>
+          </w:rPr>
+          <w:fldChar w:fldCharType="begin"/>
+        </w:r>
+        <w:r>
+          <w:rPr>
+            <w:noProof/>
+            <w:webHidden/>
+          </w:rPr>
+          <w:instrText xml:space="preserve"> PAGEREF _Toc67333881 \h </w:instrText>
         </w:r>
         <w:r>
           <w:rPr>
@@ -1286,22 +1354,23 @@
     </w:p>
     <w:p>
       <w:pPr>
-        <w:pStyle w:val="21"/>
+        <w:pStyle w:val="11"/>
         <w:tabs>
           <w:tab w:val="right" w:leader="dot" w:pos="9016"/>
         </w:tabs>
-        <w:ind w:left="400"/>
-        <w:rPr>
+        <w:rPr>
+          <w:b w:val="0"/>
           <w:noProof/>
+          <w:sz w:val="20"/>
         </w:rPr>
       </w:pPr>
-      <w:hyperlink w:anchor="_Toc479150193" w:history="1">
+      <w:hyperlink w:anchor="_Toc67333882" w:history="1">
         <w:r>
           <w:rPr>
             <w:rStyle w:val="aa"/>
             <w:noProof/>
           </w:rPr>
-          <w:t>2.1. 기능적 요구사항</w:t>
+          <w:t>2. 요구사항</w:t>
         </w:r>
         <w:r>
           <w:rPr>
@@ -1322,145 +1391,7 @@
             <w:noProof/>
             <w:webHidden/>
           </w:rPr>
-          <w:instrText xml:space="preserve"> PAGEREF _Toc479150193 \h </w:instrText>
-        </w:r>
-        <w:r>
-          <w:rPr>
-            <w:noProof/>
-            <w:webHidden/>
-          </w:rPr>
-        </w:r>
-        <w:r>
-          <w:rPr>
-            <w:noProof/>
-            <w:webHidden/>
-          </w:rPr>
-          <w:fldChar w:fldCharType="separate"/>
-        </w:r>
-        <w:r>
-          <w:rPr>
-            <w:noProof/>
-            <w:webHidden/>
-          </w:rPr>
-          <w:t>4</w:t>
-        </w:r>
-        <w:r>
-          <w:rPr>
-            <w:noProof/>
-            <w:webHidden/>
-          </w:rPr>
-          <w:fldChar w:fldCharType="end"/>
-        </w:r>
-      </w:hyperlink>
-    </w:p>
-    <w:p>
-      <w:pPr>
-        <w:pStyle w:val="21"/>
-        <w:tabs>
-          <w:tab w:val="right" w:leader="dot" w:pos="9016"/>
-        </w:tabs>
-        <w:ind w:left="400"/>
-        <w:rPr>
-          <w:noProof/>
-        </w:rPr>
-      </w:pPr>
-      <w:hyperlink w:anchor="_Toc479150194" w:history="1">
-        <w:r>
-          <w:rPr>
-            <w:rStyle w:val="aa"/>
-            <w:noProof/>
-          </w:rPr>
-          <w:t>2.2. 비기능적 요구사항</w:t>
-        </w:r>
-        <w:r>
-          <w:rPr>
-            <w:noProof/>
-            <w:webHidden/>
-          </w:rPr>
-          <w:tab/>
-        </w:r>
-        <w:r>
-          <w:rPr>
-            <w:noProof/>
-            <w:webHidden/>
-          </w:rPr>
-          <w:fldChar w:fldCharType="begin"/>
-        </w:r>
-        <w:r>
-          <w:rPr>
-            <w:noProof/>
-            <w:webHidden/>
-          </w:rPr>
-          <w:instrText xml:space="preserve"> PAGEREF _Toc479150194 \h </w:instrText>
-        </w:r>
-        <w:r>
-          <w:rPr>
-            <w:noProof/>
-            <w:webHidden/>
-          </w:rPr>
-        </w:r>
-        <w:r>
-          <w:rPr>
-            <w:noProof/>
-            <w:webHidden/>
-          </w:rPr>
-          <w:fldChar w:fldCharType="separate"/>
-        </w:r>
-        <w:r>
-          <w:rPr>
-            <w:noProof/>
-            <w:webHidden/>
-          </w:rPr>
-          <w:t>4</w:t>
-        </w:r>
-        <w:r>
-          <w:rPr>
-            <w:noProof/>
-            <w:webHidden/>
-          </w:rPr>
-          <w:fldChar w:fldCharType="end"/>
-        </w:r>
-      </w:hyperlink>
-    </w:p>
-    <w:p>
-      <w:pPr>
-        <w:pStyle w:val="21"/>
-        <w:tabs>
-          <w:tab w:val="right" w:leader="dot" w:pos="9016"/>
-        </w:tabs>
-        <w:ind w:left="400"/>
-        <w:rPr>
-          <w:noProof/>
-        </w:rPr>
-      </w:pPr>
-      <w:hyperlink w:anchor="_Toc479150195" w:history="1">
-        <w:r>
-          <w:rPr>
-            <w:rStyle w:val="aa"/>
-            <w:noProof/>
-          </w:rPr>
-          <w:t>2.3. 품질 속성</w:t>
-        </w:r>
-        <w:r>
-          <w:rPr>
-            <w:noProof/>
-            <w:webHidden/>
-          </w:rPr>
-          <w:tab/>
-        </w:r>
-        <w:r>
-          <w:rPr>
-            <w:noProof/>
-            <w:webHidden/>
-          </w:rPr>
-          <w:fldChar w:fldCharType="begin"/>
-        </w:r>
-        <w:r>
-          <w:rPr>
-            <w:noProof/>
-            <w:webHidden/>
-          </w:rPr>
-          <w:instrText xml:space="preserve"> PAGEREF _Toc479150195 \h </w:instrText>
+          <w:instrText xml:space="preserve"> PAGEREF _Toc67333882 \h </w:instrText>
         </w:r>
         <w:r>
           <w:rPr>
@@ -1493,23 +1424,22 @@
     </w:p>
     <w:p>
       <w:pPr>
-        <w:pStyle w:val="11"/>
+        <w:pStyle w:val="21"/>
         <w:tabs>
           <w:tab w:val="right" w:leader="dot" w:pos="9016"/>
         </w:tabs>
-        <w:rPr>
-          <w:b w:val="0"/>
+        <w:ind w:left="400"/>
+        <w:rPr>
           <w:noProof/>
-          <w:sz w:val="20"/>
         </w:rPr>
       </w:pPr>
-      <w:hyperlink w:anchor="_Toc479150196" w:history="1">
+      <w:hyperlink w:anchor="_Toc67333883" w:history="1">
         <w:r>
           <w:rPr>
             <w:rStyle w:val="aa"/>
             <w:noProof/>
           </w:rPr>
-          <w:t>3. 시스템 구조</w:t>
+          <w:t>2.1. 기능적 요구사항</w:t>
         </w:r>
         <w:r>
           <w:rPr>
@@ -1530,7 +1460,7 @@
             <w:noProof/>
             <w:webHidden/>
           </w:rPr>
-          <w:instrText xml:space="preserve"> PAGEREF _Toc479150196 \h </w:instrText>
+          <w:instrText xml:space="preserve"> PAGEREF _Toc67333883 \h </w:instrText>
         </w:r>
         <w:r>
           <w:rPr>
@@ -1550,7 +1480,7 @@
             <w:noProof/>
             <w:webHidden/>
           </w:rPr>
-          <w:t>6</w:t>
+          <w:t>5</w:t>
         </w:r>
         <w:r>
           <w:rPr>
@@ -1563,23 +1493,22 @@
     </w:p>
     <w:p>
       <w:pPr>
-        <w:pStyle w:val="11"/>
+        <w:pStyle w:val="21"/>
         <w:tabs>
           <w:tab w:val="right" w:leader="dot" w:pos="9016"/>
         </w:tabs>
-        <w:rPr>
-          <w:b w:val="0"/>
+        <w:ind w:left="400"/>
+        <w:rPr>
           <w:noProof/>
-          <w:sz w:val="20"/>
         </w:rPr>
       </w:pPr>
-      <w:hyperlink w:anchor="_Toc479150197" w:history="1">
+      <w:hyperlink w:anchor="_Toc67333884" w:history="1">
         <w:r>
           <w:rPr>
             <w:rStyle w:val="aa"/>
             <w:noProof/>
           </w:rPr>
-          <w:t>4. 컴포넌트 사양</w:t>
+          <w:t>2.2. 비기능적 요구사항</w:t>
         </w:r>
         <w:r>
           <w:rPr>
@@ -1600,217 +1529,7 @@
             <w:noProof/>
             <w:webHidden/>
           </w:rPr>
-          <w:instrText xml:space="preserve"> PAGEREF _Toc479150197 \h </w:instrText>
-        </w:r>
-        <w:r>
-          <w:rPr>
-            <w:noProof/>
-            <w:webHidden/>
-          </w:rPr>
-        </w:r>
-        <w:r>
-          <w:rPr>
-            <w:noProof/>
-            <w:webHidden/>
-          </w:rPr>
-          <w:fldChar w:fldCharType="separate"/>
-        </w:r>
-        <w:r>
-          <w:rPr>
-            <w:noProof/>
-            <w:webHidden/>
-          </w:rPr>
-          <w:t>7</w:t>
-        </w:r>
-        <w:r>
-          <w:rPr>
-            <w:noProof/>
-            <w:webHidden/>
-          </w:rPr>
-          <w:fldChar w:fldCharType="end"/>
-        </w:r>
-      </w:hyperlink>
-    </w:p>
-    <w:p>
-      <w:pPr>
-        <w:pStyle w:val="11"/>
-        <w:tabs>
-          <w:tab w:val="right" w:leader="dot" w:pos="9016"/>
-        </w:tabs>
-        <w:rPr>
-          <w:b w:val="0"/>
-          <w:noProof/>
-          <w:sz w:val="20"/>
-        </w:rPr>
-      </w:pPr>
-      <w:hyperlink w:anchor="_Toc479150198" w:history="1">
-        <w:r>
-          <w:rPr>
-            <w:rStyle w:val="aa"/>
-            <w:noProof/>
-          </w:rPr>
-          <w:t>부록</w:t>
-        </w:r>
-        <w:r>
-          <w:rPr>
-            <w:noProof/>
-            <w:webHidden/>
-          </w:rPr>
-          <w:tab/>
-        </w:r>
-        <w:r>
-          <w:rPr>
-            <w:noProof/>
-            <w:webHidden/>
-          </w:rPr>
-          <w:fldChar w:fldCharType="begin"/>
-        </w:r>
-        <w:r>
-          <w:rPr>
-            <w:noProof/>
-            <w:webHidden/>
-          </w:rPr>
-          <w:instrText xml:space="preserve"> PAGEREF _Toc479150198 \h </w:instrText>
-        </w:r>
-        <w:r>
-          <w:rPr>
-            <w:noProof/>
-            <w:webHidden/>
-          </w:rPr>
-        </w:r>
-        <w:r>
-          <w:rPr>
-            <w:noProof/>
-            <w:webHidden/>
-          </w:rPr>
-          <w:fldChar w:fldCharType="separate"/>
-        </w:r>
-        <w:r>
-          <w:rPr>
-            <w:noProof/>
-            <w:webHidden/>
-          </w:rPr>
-          <w:t>8</w:t>
-        </w:r>
-        <w:r>
-          <w:rPr>
-            <w:noProof/>
-            <w:webHidden/>
-          </w:rPr>
-          <w:fldChar w:fldCharType="end"/>
-        </w:r>
-      </w:hyperlink>
-    </w:p>
-    <w:p>
-      <w:pPr>
-        <w:pStyle w:val="11"/>
-        <w:tabs>
-          <w:tab w:val="right" w:leader="dot" w:pos="9016"/>
-        </w:tabs>
-        <w:rPr>
-          <w:b w:val="0"/>
-          <w:noProof/>
-          <w:sz w:val="20"/>
-        </w:rPr>
-      </w:pPr>
-      <w:hyperlink w:anchor="_Toc479150199" w:history="1">
-        <w:r>
-          <w:rPr>
-            <w:rStyle w:val="aa"/>
-            <w:noProof/>
-          </w:rPr>
-          <w:t>A. 도메인 모델</w:t>
-        </w:r>
-        <w:r>
-          <w:rPr>
-            <w:noProof/>
-            <w:webHidden/>
-          </w:rPr>
-          <w:tab/>
-        </w:r>
-        <w:r>
-          <w:rPr>
-            <w:noProof/>
-            <w:webHidden/>
-          </w:rPr>
-          <w:fldChar w:fldCharType="begin"/>
-        </w:r>
-        <w:r>
-          <w:rPr>
-            <w:noProof/>
-            <w:webHidden/>
-          </w:rPr>
-          <w:instrText xml:space="preserve"> PAGEREF _Toc479150199 \h </w:instrText>
-        </w:r>
-        <w:r>
-          <w:rPr>
-            <w:noProof/>
-            <w:webHidden/>
-          </w:rPr>
-        </w:r>
-        <w:r>
-          <w:rPr>
-            <w:noProof/>
-            <w:webHidden/>
-          </w:rPr>
-          <w:fldChar w:fldCharType="separate"/>
-        </w:r>
-        <w:r>
-          <w:rPr>
-            <w:noProof/>
-            <w:webHidden/>
-          </w:rPr>
-          <w:t>9</w:t>
-        </w:r>
-        <w:r>
-          <w:rPr>
-            <w:noProof/>
-            <w:webHidden/>
-          </w:rPr>
-          <w:fldChar w:fldCharType="end"/>
-        </w:r>
-      </w:hyperlink>
-    </w:p>
-    <w:p>
-      <w:pPr>
-        <w:pStyle w:val="11"/>
-        <w:tabs>
-          <w:tab w:val="right" w:leader="dot" w:pos="9016"/>
-        </w:tabs>
-        <w:rPr>
-          <w:b w:val="0"/>
-          <w:noProof/>
-          <w:sz w:val="20"/>
-        </w:rPr>
-      </w:pPr>
-      <w:hyperlink w:anchor="_Toc479150200" w:history="1">
-        <w:r>
-          <w:rPr>
-            <w:rStyle w:val="aa"/>
-            <w:noProof/>
-          </w:rPr>
-          <w:t>B. 품질 시나리오</w:t>
-        </w:r>
-        <w:r>
-          <w:rPr>
-            <w:noProof/>
-            <w:webHidden/>
-          </w:rPr>
-          <w:tab/>
-        </w:r>
-        <w:r>
-          <w:rPr>
-            <w:noProof/>
-            <w:webHidden/>
-          </w:rPr>
-          <w:fldChar w:fldCharType="begin"/>
-        </w:r>
-        <w:r>
-          <w:rPr>
-            <w:noProof/>
-            <w:webHidden/>
-          </w:rPr>
-          <w:instrText xml:space="preserve"> PAGEREF _Toc479150200 \h </w:instrText>
+          <w:instrText xml:space="preserve"> PAGEREF _Toc67333884 \h </w:instrText>
         </w:r>
         <w:r>
           <w:rPr>
@@ -1843,23 +1562,22 @@
     </w:p>
     <w:p>
       <w:pPr>
-        <w:pStyle w:val="11"/>
+        <w:pStyle w:val="21"/>
         <w:tabs>
           <w:tab w:val="right" w:leader="dot" w:pos="9016"/>
         </w:tabs>
-        <w:rPr>
-          <w:b w:val="0"/>
+        <w:ind w:left="400"/>
+        <w:rPr>
           <w:noProof/>
-          <w:sz w:val="20"/>
         </w:rPr>
       </w:pPr>
-      <w:hyperlink w:anchor="_Toc479150201" w:history="1">
+      <w:hyperlink w:anchor="_Toc67333885" w:history="1">
         <w:r>
           <w:rPr>
             <w:rStyle w:val="aa"/>
             <w:noProof/>
           </w:rPr>
-          <w:t>C. 품질 시나리오 분석</w:t>
+          <w:t>2.3. 품질 속성</w:t>
         </w:r>
         <w:r>
           <w:rPr>
@@ -1880,7 +1598,7 @@
             <w:noProof/>
             <w:webHidden/>
           </w:rPr>
-          <w:instrText xml:space="preserve"> PAGEREF _Toc479150201 \h </w:instrText>
+          <w:instrText xml:space="preserve"> PAGEREF _Toc67333885 \h </w:instrText>
         </w:r>
         <w:r>
           <w:rPr>
@@ -1923,13 +1641,13 @@
           <w:sz w:val="20"/>
         </w:rPr>
       </w:pPr>
-      <w:hyperlink w:anchor="_Toc479150202" w:history="1">
+      <w:hyperlink w:anchor="_Toc67333886" w:history="1">
         <w:r>
           <w:rPr>
             <w:rStyle w:val="aa"/>
             <w:noProof/>
           </w:rPr>
-          <w:t>D. 후보 구조</w:t>
+          <w:t>3. 시스템 구조</w:t>
         </w:r>
         <w:r>
           <w:rPr>
@@ -1950,147 +1668,7 @@
             <w:noProof/>
             <w:webHidden/>
           </w:rPr>
-          <w:instrText xml:space="preserve"> PAGEREF _Toc479150202 \h </w:instrText>
-        </w:r>
-        <w:r>
-          <w:rPr>
-            <w:noProof/>
-            <w:webHidden/>
-          </w:rPr>
-        </w:r>
-        <w:r>
-          <w:rPr>
-            <w:noProof/>
-            <w:webHidden/>
-          </w:rPr>
-          <w:fldChar w:fldCharType="separate"/>
-        </w:r>
-        <w:r>
-          <w:rPr>
-            <w:noProof/>
-            <w:webHidden/>
-          </w:rPr>
-          <w:t>12</w:t>
-        </w:r>
-        <w:r>
-          <w:rPr>
-            <w:noProof/>
-            <w:webHidden/>
-          </w:rPr>
-          <w:fldChar w:fldCharType="end"/>
-        </w:r>
-      </w:hyperlink>
-    </w:p>
-    <w:p>
-      <w:pPr>
-        <w:pStyle w:val="11"/>
-        <w:tabs>
-          <w:tab w:val="right" w:leader="dot" w:pos="9016"/>
-        </w:tabs>
-        <w:rPr>
-          <w:b w:val="0"/>
-          <w:noProof/>
-          <w:sz w:val="20"/>
-        </w:rPr>
-      </w:pPr>
-      <w:hyperlink w:anchor="_Toc479150203" w:history="1">
-        <w:r>
-          <w:rPr>
-            <w:rStyle w:val="aa"/>
-            <w:noProof/>
-          </w:rPr>
-          <w:t>E. 후보 구조 평가</w:t>
-        </w:r>
-        <w:r>
-          <w:rPr>
-            <w:noProof/>
-            <w:webHidden/>
-          </w:rPr>
-          <w:tab/>
-        </w:r>
-        <w:r>
-          <w:rPr>
-            <w:noProof/>
-            <w:webHidden/>
-          </w:rPr>
-          <w:fldChar w:fldCharType="begin"/>
-        </w:r>
-        <w:r>
-          <w:rPr>
-            <w:noProof/>
-            <w:webHidden/>
-          </w:rPr>
-          <w:instrText xml:space="preserve"> PAGEREF _Toc479150203 \h </w:instrText>
-        </w:r>
-        <w:r>
-          <w:rPr>
-            <w:noProof/>
-            <w:webHidden/>
-          </w:rPr>
-        </w:r>
-        <w:r>
-          <w:rPr>
-            <w:noProof/>
-            <w:webHidden/>
-          </w:rPr>
-          <w:fldChar w:fldCharType="separate"/>
-        </w:r>
-        <w:r>
-          <w:rPr>
-            <w:noProof/>
-            <w:webHidden/>
-          </w:rPr>
-          <w:t>13</w:t>
-        </w:r>
-        <w:r>
-          <w:rPr>
-            <w:noProof/>
-            <w:webHidden/>
-          </w:rPr>
-          <w:fldChar w:fldCharType="end"/>
-        </w:r>
-      </w:hyperlink>
-    </w:p>
-    <w:p>
-      <w:pPr>
-        <w:pStyle w:val="11"/>
-        <w:tabs>
-          <w:tab w:val="right" w:leader="dot" w:pos="9016"/>
-        </w:tabs>
-        <w:rPr>
-          <w:b w:val="0"/>
-          <w:noProof/>
-          <w:sz w:val="20"/>
-        </w:rPr>
-      </w:pPr>
-      <w:hyperlink w:anchor="_Toc479150204" w:history="1">
-        <w:r>
-          <w:rPr>
-            <w:rStyle w:val="aa"/>
-            <w:noProof/>
-          </w:rPr>
-          <w:t>F. 최종 구조 설계</w:t>
-        </w:r>
-        <w:r>
-          <w:rPr>
-            <w:noProof/>
-            <w:webHidden/>
-          </w:rPr>
-          <w:tab/>
-        </w:r>
-        <w:r>
-          <w:rPr>
-            <w:noProof/>
-            <w:webHidden/>
-          </w:rPr>
-          <w:fldChar w:fldCharType="begin"/>
-        </w:r>
-        <w:r>
-          <w:rPr>
-            <w:noProof/>
-            <w:webHidden/>
-          </w:rPr>
-          <w:instrText xml:space="preserve"> PAGEREF _Toc479150204 \h </w:instrText>
+          <w:instrText xml:space="preserve"> PAGEREF _Toc67333886 \h </w:instrText>
         </w:r>
         <w:r>
           <w:rPr>
@@ -2133,13 +1711,13 @@
           <w:sz w:val="20"/>
         </w:rPr>
       </w:pPr>
-      <w:hyperlink w:anchor="_Toc479150205" w:history="1">
+      <w:hyperlink w:anchor="_Toc67333887" w:history="1">
         <w:r>
           <w:rPr>
             <w:rStyle w:val="aa"/>
             <w:noProof/>
           </w:rPr>
-          <w:t>G. 최종 구조 평가(ATAM)</w:t>
+          <w:t>4. 모듈 사양</w:t>
         </w:r>
         <w:r>
           <w:rPr>
@@ -2160,7 +1738,7 @@
             <w:noProof/>
             <w:webHidden/>
           </w:rPr>
-          <w:instrText xml:space="preserve"> PAGEREF _Toc479150205 \h </w:instrText>
+          <w:instrText xml:space="preserve"> PAGEREF _Toc67333887 \h </w:instrText>
         </w:r>
         <w:r>
           <w:rPr>
@@ -2192,6 +1770,566 @@
       </w:hyperlink>
     </w:p>
     <w:p>
+      <w:pPr>
+        <w:pStyle w:val="11"/>
+        <w:tabs>
+          <w:tab w:val="right" w:leader="dot" w:pos="9016"/>
+        </w:tabs>
+        <w:rPr>
+          <w:b w:val="0"/>
+          <w:noProof/>
+          <w:sz w:val="20"/>
+        </w:rPr>
+      </w:pPr>
+      <w:hyperlink w:anchor="_Toc67333888" w:history="1">
+        <w:r>
+          <w:rPr>
+            <w:rStyle w:val="aa"/>
+            <w:noProof/>
+          </w:rPr>
+          <w:t>부록</w:t>
+        </w:r>
+        <w:r>
+          <w:rPr>
+            <w:noProof/>
+            <w:webHidden/>
+          </w:rPr>
+          <w:tab/>
+        </w:r>
+        <w:r>
+          <w:rPr>
+            <w:noProof/>
+            <w:webHidden/>
+          </w:rPr>
+          <w:fldChar w:fldCharType="begin"/>
+        </w:r>
+        <w:r>
+          <w:rPr>
+            <w:noProof/>
+            <w:webHidden/>
+          </w:rPr>
+          <w:instrText xml:space="preserve"> PAGEREF _Toc67333888 \h </w:instrText>
+        </w:r>
+        <w:r>
+          <w:rPr>
+            <w:noProof/>
+            <w:webHidden/>
+          </w:rPr>
+        </w:r>
+        <w:r>
+          <w:rPr>
+            <w:noProof/>
+            <w:webHidden/>
+          </w:rPr>
+          <w:fldChar w:fldCharType="separate"/>
+        </w:r>
+        <w:r>
+          <w:rPr>
+            <w:noProof/>
+            <w:webHidden/>
+          </w:rPr>
+          <w:t>16</w:t>
+        </w:r>
+        <w:r>
+          <w:rPr>
+            <w:noProof/>
+            <w:webHidden/>
+          </w:rPr>
+          <w:fldChar w:fldCharType="end"/>
+        </w:r>
+      </w:hyperlink>
+    </w:p>
+    <w:p>
+      <w:pPr>
+        <w:pStyle w:val="11"/>
+        <w:tabs>
+          <w:tab w:val="right" w:leader="dot" w:pos="9016"/>
+        </w:tabs>
+        <w:rPr>
+          <w:b w:val="0"/>
+          <w:noProof/>
+          <w:sz w:val="20"/>
+        </w:rPr>
+      </w:pPr>
+      <w:hyperlink w:anchor="_Toc67333889" w:history="1">
+        <w:r>
+          <w:rPr>
+            <w:rStyle w:val="aa"/>
+            <w:noProof/>
+          </w:rPr>
+          <w:t>A. 도메인 모델</w:t>
+        </w:r>
+        <w:r>
+          <w:rPr>
+            <w:noProof/>
+            <w:webHidden/>
+          </w:rPr>
+          <w:tab/>
+        </w:r>
+        <w:r>
+          <w:rPr>
+            <w:noProof/>
+            <w:webHidden/>
+          </w:rPr>
+          <w:fldChar w:fldCharType="begin"/>
+        </w:r>
+        <w:r>
+          <w:rPr>
+            <w:noProof/>
+            <w:webHidden/>
+          </w:rPr>
+          <w:instrText xml:space="preserve"> PAGEREF _Toc67333889 \h </w:instrText>
+        </w:r>
+        <w:r>
+          <w:rPr>
+            <w:noProof/>
+            <w:webHidden/>
+          </w:rPr>
+        </w:r>
+        <w:r>
+          <w:rPr>
+            <w:noProof/>
+            <w:webHidden/>
+          </w:rPr>
+          <w:fldChar w:fldCharType="separate"/>
+        </w:r>
+        <w:r>
+          <w:rPr>
+            <w:noProof/>
+            <w:webHidden/>
+          </w:rPr>
+          <w:t>17</w:t>
+        </w:r>
+        <w:r>
+          <w:rPr>
+            <w:noProof/>
+            <w:webHidden/>
+          </w:rPr>
+          <w:fldChar w:fldCharType="end"/>
+        </w:r>
+      </w:hyperlink>
+    </w:p>
+    <w:p>
+      <w:pPr>
+        <w:pStyle w:val="11"/>
+        <w:tabs>
+          <w:tab w:val="right" w:leader="dot" w:pos="9016"/>
+        </w:tabs>
+        <w:rPr>
+          <w:b w:val="0"/>
+          <w:noProof/>
+          <w:sz w:val="20"/>
+        </w:rPr>
+      </w:pPr>
+      <w:hyperlink w:anchor="_Toc67333890" w:history="1">
+        <w:r>
+          <w:rPr>
+            <w:rStyle w:val="aa"/>
+            <w:noProof/>
+          </w:rPr>
+          <w:t>B. 품질 시나리오</w:t>
+        </w:r>
+        <w:r>
+          <w:rPr>
+            <w:noProof/>
+            <w:webHidden/>
+          </w:rPr>
+          <w:tab/>
+        </w:r>
+        <w:r>
+          <w:rPr>
+            <w:noProof/>
+            <w:webHidden/>
+          </w:rPr>
+          <w:fldChar w:fldCharType="begin"/>
+        </w:r>
+        <w:r>
+          <w:rPr>
+            <w:noProof/>
+            <w:webHidden/>
+          </w:rPr>
+          <w:instrText xml:space="preserve"> PAGEREF _Toc67333890 \h </w:instrText>
+        </w:r>
+        <w:r>
+          <w:rPr>
+            <w:noProof/>
+            <w:webHidden/>
+          </w:rPr>
+        </w:r>
+        <w:r>
+          <w:rPr>
+            <w:noProof/>
+            <w:webHidden/>
+          </w:rPr>
+          <w:fldChar w:fldCharType="separate"/>
+        </w:r>
+        <w:r>
+          <w:rPr>
+            <w:noProof/>
+            <w:webHidden/>
+          </w:rPr>
+          <w:t>23</w:t>
+        </w:r>
+        <w:r>
+          <w:rPr>
+            <w:noProof/>
+            <w:webHidden/>
+          </w:rPr>
+          <w:fldChar w:fldCharType="end"/>
+        </w:r>
+      </w:hyperlink>
+    </w:p>
+    <w:p>
+      <w:pPr>
+        <w:pStyle w:val="11"/>
+        <w:tabs>
+          <w:tab w:val="right" w:leader="dot" w:pos="9016"/>
+        </w:tabs>
+        <w:rPr>
+          <w:b w:val="0"/>
+          <w:noProof/>
+          <w:sz w:val="20"/>
+        </w:rPr>
+      </w:pPr>
+      <w:hyperlink w:anchor="_Toc67333891" w:history="1">
+        <w:r>
+          <w:rPr>
+            <w:rStyle w:val="aa"/>
+            <w:noProof/>
+          </w:rPr>
+          <w:t>C. 품질 시나리오 분석</w:t>
+        </w:r>
+        <w:r>
+          <w:rPr>
+            <w:noProof/>
+            <w:webHidden/>
+          </w:rPr>
+          <w:tab/>
+        </w:r>
+        <w:r>
+          <w:rPr>
+            <w:noProof/>
+            <w:webHidden/>
+          </w:rPr>
+          <w:fldChar w:fldCharType="begin"/>
+        </w:r>
+        <w:r>
+          <w:rPr>
+            <w:noProof/>
+            <w:webHidden/>
+          </w:rPr>
+          <w:instrText xml:space="preserve"> PAGEREF _Toc67333891 \h </w:instrText>
+        </w:r>
+        <w:r>
+          <w:rPr>
+            <w:noProof/>
+            <w:webHidden/>
+          </w:rPr>
+        </w:r>
+        <w:r>
+          <w:rPr>
+            <w:noProof/>
+            <w:webHidden/>
+          </w:rPr>
+          <w:fldChar w:fldCharType="separate"/>
+        </w:r>
+        <w:r>
+          <w:rPr>
+            <w:noProof/>
+            <w:webHidden/>
+          </w:rPr>
+          <w:t>25</w:t>
+        </w:r>
+        <w:r>
+          <w:rPr>
+            <w:noProof/>
+            <w:webHidden/>
+          </w:rPr>
+          <w:fldChar w:fldCharType="end"/>
+        </w:r>
+      </w:hyperlink>
+    </w:p>
+    <w:p>
+      <w:pPr>
+        <w:pStyle w:val="11"/>
+        <w:tabs>
+          <w:tab w:val="right" w:leader="dot" w:pos="9016"/>
+        </w:tabs>
+        <w:rPr>
+          <w:b w:val="0"/>
+          <w:noProof/>
+          <w:sz w:val="20"/>
+        </w:rPr>
+      </w:pPr>
+      <w:hyperlink w:anchor="_Toc67333892" w:history="1">
+        <w:r>
+          <w:rPr>
+            <w:rStyle w:val="aa"/>
+            <w:noProof/>
+          </w:rPr>
+          <w:t>D. 후보 구조</w:t>
+        </w:r>
+        <w:r>
+          <w:rPr>
+            <w:noProof/>
+            <w:webHidden/>
+          </w:rPr>
+          <w:tab/>
+        </w:r>
+        <w:r>
+          <w:rPr>
+            <w:noProof/>
+            <w:webHidden/>
+          </w:rPr>
+          <w:fldChar w:fldCharType="begin"/>
+        </w:r>
+        <w:r>
+          <w:rPr>
+            <w:noProof/>
+            <w:webHidden/>
+          </w:rPr>
+          <w:instrText xml:space="preserve"> PAGEREF _Toc67333892 \h </w:instrText>
+        </w:r>
+        <w:r>
+          <w:rPr>
+            <w:noProof/>
+            <w:webHidden/>
+          </w:rPr>
+        </w:r>
+        <w:r>
+          <w:rPr>
+            <w:noProof/>
+            <w:webHidden/>
+          </w:rPr>
+          <w:fldChar w:fldCharType="separate"/>
+        </w:r>
+        <w:r>
+          <w:rPr>
+            <w:noProof/>
+            <w:webHidden/>
+          </w:rPr>
+          <w:t>27</w:t>
+        </w:r>
+        <w:r>
+          <w:rPr>
+            <w:noProof/>
+            <w:webHidden/>
+          </w:rPr>
+          <w:fldChar w:fldCharType="end"/>
+        </w:r>
+      </w:hyperlink>
+    </w:p>
+    <w:p>
+      <w:pPr>
+        <w:pStyle w:val="11"/>
+        <w:tabs>
+          <w:tab w:val="right" w:leader="dot" w:pos="9016"/>
+        </w:tabs>
+        <w:rPr>
+          <w:b w:val="0"/>
+          <w:noProof/>
+          <w:sz w:val="20"/>
+        </w:rPr>
+      </w:pPr>
+      <w:hyperlink w:anchor="_Toc67333893" w:history="1">
+        <w:r>
+          <w:rPr>
+            <w:rStyle w:val="aa"/>
+            <w:noProof/>
+          </w:rPr>
+          <w:t>E. 후보 구조 평가</w:t>
+        </w:r>
+        <w:r>
+          <w:rPr>
+            <w:noProof/>
+            <w:webHidden/>
+          </w:rPr>
+          <w:tab/>
+        </w:r>
+        <w:r>
+          <w:rPr>
+            <w:noProof/>
+            <w:webHidden/>
+          </w:rPr>
+          <w:fldChar w:fldCharType="begin"/>
+        </w:r>
+        <w:r>
+          <w:rPr>
+            <w:noProof/>
+            <w:webHidden/>
+          </w:rPr>
+          <w:instrText xml:space="preserve"> PAGEREF _Toc67333893 \h </w:instrText>
+        </w:r>
+        <w:r>
+          <w:rPr>
+            <w:noProof/>
+            <w:webHidden/>
+          </w:rPr>
+        </w:r>
+        <w:r>
+          <w:rPr>
+            <w:noProof/>
+            <w:webHidden/>
+          </w:rPr>
+          <w:fldChar w:fldCharType="separate"/>
+        </w:r>
+        <w:r>
+          <w:rPr>
+            <w:noProof/>
+            <w:webHidden/>
+          </w:rPr>
+          <w:t>28</w:t>
+        </w:r>
+        <w:r>
+          <w:rPr>
+            <w:noProof/>
+            <w:webHidden/>
+          </w:rPr>
+          <w:fldChar w:fldCharType="end"/>
+        </w:r>
+      </w:hyperlink>
+    </w:p>
+    <w:p>
+      <w:pPr>
+        <w:pStyle w:val="11"/>
+        <w:tabs>
+          <w:tab w:val="right" w:leader="dot" w:pos="9016"/>
+        </w:tabs>
+        <w:rPr>
+          <w:b w:val="0"/>
+          <w:noProof/>
+          <w:sz w:val="20"/>
+        </w:rPr>
+      </w:pPr>
+      <w:hyperlink w:anchor="_Toc67333894" w:history="1">
+        <w:r>
+          <w:rPr>
+            <w:rStyle w:val="aa"/>
+            <w:noProof/>
+          </w:rPr>
+          <w:t>F. 최종 구조 설계</w:t>
+        </w:r>
+        <w:r>
+          <w:rPr>
+            <w:noProof/>
+            <w:webHidden/>
+          </w:rPr>
+          <w:tab/>
+        </w:r>
+        <w:r>
+          <w:rPr>
+            <w:noProof/>
+            <w:webHidden/>
+          </w:rPr>
+          <w:fldChar w:fldCharType="begin"/>
+        </w:r>
+        <w:r>
+          <w:rPr>
+            <w:noProof/>
+            <w:webHidden/>
+          </w:rPr>
+          <w:instrText xml:space="preserve"> PAGEREF _Toc67333894 \h </w:instrText>
+        </w:r>
+        <w:r>
+          <w:rPr>
+            <w:noProof/>
+            <w:webHidden/>
+          </w:rPr>
+        </w:r>
+        <w:r>
+          <w:rPr>
+            <w:noProof/>
+            <w:webHidden/>
+          </w:rPr>
+          <w:fldChar w:fldCharType="separate"/>
+        </w:r>
+        <w:r>
+          <w:rPr>
+            <w:noProof/>
+            <w:webHidden/>
+          </w:rPr>
+          <w:t>29</w:t>
+        </w:r>
+        <w:r>
+          <w:rPr>
+            <w:noProof/>
+            <w:webHidden/>
+          </w:rPr>
+          <w:fldChar w:fldCharType="end"/>
+        </w:r>
+      </w:hyperlink>
+    </w:p>
+    <w:p>
+      <w:pPr>
+        <w:pStyle w:val="11"/>
+        <w:tabs>
+          <w:tab w:val="right" w:leader="dot" w:pos="9016"/>
+        </w:tabs>
+        <w:rPr>
+          <w:b w:val="0"/>
+          <w:noProof/>
+          <w:sz w:val="20"/>
+        </w:rPr>
+      </w:pPr>
+      <w:hyperlink w:anchor="_Toc67333895" w:history="1">
+        <w:r>
+          <w:rPr>
+            <w:rStyle w:val="aa"/>
+            <w:noProof/>
+          </w:rPr>
+          <w:t>G. 최종 구조 평가(ATAM)</w:t>
+        </w:r>
+        <w:r>
+          <w:rPr>
+            <w:noProof/>
+            <w:webHidden/>
+          </w:rPr>
+          <w:tab/>
+        </w:r>
+        <w:r>
+          <w:rPr>
+            <w:noProof/>
+            <w:webHidden/>
+          </w:rPr>
+          <w:fldChar w:fldCharType="begin"/>
+        </w:r>
+        <w:r>
+          <w:rPr>
+            <w:noProof/>
+            <w:webHidden/>
+          </w:rPr>
+          <w:instrText xml:space="preserve"> PAGEREF _Toc67333895 \h </w:instrText>
+        </w:r>
+        <w:r>
+          <w:rPr>
+            <w:noProof/>
+            <w:webHidden/>
+          </w:rPr>
+        </w:r>
+        <w:r>
+          <w:rPr>
+            <w:noProof/>
+            <w:webHidden/>
+          </w:rPr>
+          <w:fldChar w:fldCharType="separate"/>
+        </w:r>
+        <w:r>
+          <w:rPr>
+            <w:noProof/>
+            <w:webHidden/>
+          </w:rPr>
+          <w:t>30</w:t>
+        </w:r>
+        <w:r>
+          <w:rPr>
+            <w:noProof/>
+            <w:webHidden/>
+          </w:rPr>
+          <w:fldChar w:fldCharType="end"/>
+        </w:r>
+      </w:hyperlink>
+    </w:p>
+    <w:p>
       <w:r>
         <w:rPr>
           <w:sz w:val="24"/>
@@ -2217,7 +2355,7 @@
       <w:pPr>
         <w:pStyle w:val="10"/>
       </w:pPr>
-      <w:bookmarkStart w:id="0" w:name="_Toc479150191"/>
+      <w:bookmarkStart w:id="0" w:name="_Toc67333879"/>
       <w:r>
         <w:rPr>
           <w:rFonts w:hint="eastAsia"/>
@@ -2237,12 +2375,14 @@
       <w:pPr>
         <w:pStyle w:val="20"/>
       </w:pPr>
+      <w:bookmarkStart w:id="1" w:name="_Toc67333880"/>
       <w:r>
         <w:rPr>
           <w:rFonts w:hint="eastAsia"/>
         </w:rPr>
         <w:t>비즈니스 환경</w:t>
       </w:r>
+      <w:bookmarkEnd w:id="1"/>
     </w:p>
     <w:p>
       <w:pPr>
@@ -2609,12 +2749,14 @@
       <w:pPr>
         <w:pStyle w:val="20"/>
       </w:pPr>
+      <w:bookmarkStart w:id="2" w:name="_Toc67333881"/>
       <w:r>
         <w:rPr>
           <w:rFonts w:hint="eastAsia"/>
         </w:rPr>
         <w:t>시스템의 정의</w:t>
       </w:r>
+      <w:bookmarkEnd w:id="2"/>
     </w:p>
     <w:p>
       <w:pPr>
@@ -2693,10 +2835,10 @@
           <w:noProof/>
         </w:rPr>
         <w:drawing>
-          <wp:inline distT="0" distB="0" distL="0" distR="0" wp14:anchorId="01B87CB9" wp14:editId="435E75DC">
-            <wp:extent cx="4218940" cy="2859405"/>
+          <wp:inline distT="0" distB="0" distL="0" distR="0" wp14:anchorId="46D2FDD9" wp14:editId="1A71EFD0">
+            <wp:extent cx="4079297" cy="1068597"/>
             <wp:effectExtent l="0" t="0" r="0" b="0"/>
-            <wp:docPr id="18" name="그림 18"/>
+            <wp:docPr id="4" name="그림 4"/>
             <wp:cNvGraphicFramePr>
               <a:graphicFrameLocks xmlns:a="http://schemas.openxmlformats.org/drawingml/2006/main" noChangeAspect="1"/>
             </wp:cNvGraphicFramePr>
@@ -2704,7 +2846,7 @@
               <a:graphicData uri="http://schemas.openxmlformats.org/drawingml/2006/picture">
                 <pic:pic xmlns:pic="http://schemas.openxmlformats.org/drawingml/2006/picture">
                   <pic:nvPicPr>
-                    <pic:cNvPr id="0" name="Picture 2"/>
+                    <pic:cNvPr id="0" name="Picture 4"/>
                     <pic:cNvPicPr>
                       <a:picLocks noChangeAspect="1" noChangeArrowheads="1"/>
                     </pic:cNvPicPr>
@@ -2725,7 +2867,7 @@
                   <pic:spPr bwMode="auto">
                     <a:xfrm>
                       <a:off x="0" y="0"/>
-                      <a:ext cx="4218940" cy="2859405"/>
+                      <a:ext cx="4117570" cy="1078623"/>
                     </a:xfrm>
                     <a:prstGeom prst="rect">
                       <a:avLst/>
@@ -2768,6 +2910,9 @@
     <w:p>
       <w:pPr>
         <w:ind w:left="567"/>
+        <w:rPr>
+          <w:rFonts w:hint="eastAsia"/>
+        </w:rPr>
       </w:pPr>
       <w:r>
         <w:rPr>
@@ -2800,7 +2945,13 @@
         <w:rPr>
           <w:rFonts w:hint="eastAsia"/>
         </w:rPr>
-        <w:t>이 과제 에서는 소프트웨어 구조를 명세하기 위한 ADL을 정의하고,</w:t>
+        <w:t>본 시스템은</w:t>
+      </w:r>
+      <w:r>
+        <w:rPr>
+          <w:rFonts w:hint="eastAsia"/>
+        </w:rPr>
+        <w:t xml:space="preserve"> 소프트웨어 구조를 명세하기 위한 ADL을 정의하고,</w:t>
       </w:r>
       <w:r>
         <w:t xml:space="preserve"> </w:t>
@@ -2818,7 +2969,13 @@
         <w:rPr>
           <w:rFonts w:hint="eastAsia"/>
         </w:rPr>
-        <w:t>구조를 설계하기 위한 설계 도구를 개발한다.</w:t>
+        <w:t>구조를 설계하기 위한 설계 도구를 개발</w:t>
+      </w:r>
+      <w:r>
+        <w:rPr>
+          <w:rFonts w:hint="eastAsia"/>
+        </w:rPr>
+        <w:t>한다.</w:t>
       </w:r>
     </w:p>
     <w:p/>
@@ -2826,7 +2983,7 @@
       <w:pPr>
         <w:pStyle w:val="10"/>
       </w:pPr>
-      <w:bookmarkStart w:id="1" w:name="_Toc479150192"/>
+      <w:bookmarkStart w:id="3" w:name="_Toc67333882"/>
       <w:r>
         <w:rPr>
           <w:rFonts w:hint="eastAsia"/>
@@ -2834,20 +2991,20 @@
         <w:lastRenderedPageBreak/>
         <w:t>요구사항</w:t>
       </w:r>
-      <w:bookmarkEnd w:id="1"/>
+      <w:bookmarkEnd w:id="3"/>
     </w:p>
     <w:p>
       <w:pPr>
         <w:pStyle w:val="20"/>
       </w:pPr>
-      <w:bookmarkStart w:id="2" w:name="_Toc479150193"/>
+      <w:bookmarkStart w:id="4" w:name="_Toc67333883"/>
       <w:r>
         <w:rPr>
           <w:rFonts w:hint="eastAsia"/>
         </w:rPr>
         <w:t>기능적 요구사항</w:t>
       </w:r>
-      <w:bookmarkEnd w:id="2"/>
+      <w:bookmarkEnd w:id="4"/>
     </w:p>
     <w:p>
       <w:r>
@@ -2971,6 +3128,9 @@
     <w:p>
       <w:pPr>
         <w:ind w:leftChars="100" w:left="200"/>
+        <w:rPr>
+          <w:rFonts w:hint="eastAsia"/>
+        </w:rPr>
       </w:pPr>
       <w:r>
         <w:t>ADL Framework</w:t>
@@ -3213,33 +3373,30 @@
         <w:rPr>
           <w:rFonts w:hint="eastAsia"/>
         </w:rPr>
-        <w:t>을 할 수 있다.</w:t>
-      </w:r>
-      <w:r>
+        <w:t>을 할 수 있</w:t>
+      </w:r>
+      <w:r>
+        <w:rPr>
+          <w:rFonts w:hint="eastAsia"/>
+        </w:rPr>
+        <w:t>으며</w:t>
+      </w:r>
+      <w:r>
+        <w:rPr>
+          <w:rFonts w:hint="eastAsia"/>
+        </w:rPr>
+        <w:t xml:space="preserve"> 동작</w:t>
+      </w:r>
+      <w:r>
+        <w:rPr>
+          <w:rFonts w:hint="eastAsia"/>
+        </w:rPr>
         <w:t xml:space="preserve"> </w:t>
       </w:r>
       <w:r>
         <w:rPr>
           <w:rFonts w:hint="eastAsia"/>
         </w:rPr>
-        <w:t>또한</w:t>
-      </w:r>
-      <w:r>
-        <w:rPr>
-          <w:rFonts w:hint="eastAsia"/>
-        </w:rPr>
-        <w:t xml:space="preserve"> 동작</w:t>
-      </w:r>
-      <w:r>
-        <w:rPr>
-          <w:rFonts w:hint="eastAsia"/>
-        </w:rPr>
-        <w:t xml:space="preserve"> </w:t>
-      </w:r>
-      <w:r>
-        <w:rPr>
-          <w:rFonts w:hint="eastAsia"/>
-        </w:rPr>
         <w:t xml:space="preserve">중 </w:t>
       </w:r>
       <w:r>
@@ -3270,7 +3427,19 @@
         <w:rPr>
           <w:rFonts w:hint="eastAsia"/>
         </w:rPr>
-        <w:t>할 수 있다.</w:t>
+        <w:t>할 수</w:t>
+      </w:r>
+      <w:r>
+        <w:rPr>
+          <w:rFonts w:hint="eastAsia"/>
+        </w:rPr>
+        <w:t xml:space="preserve">도 </w:t>
+      </w:r>
+      <w:r>
+        <w:rPr>
+          <w:rFonts w:hint="eastAsia"/>
+        </w:rPr>
+        <w:t>있다.</w:t>
       </w:r>
     </w:p>
     <w:p>
@@ -3683,16 +3852,16 @@
               <w:t xml:space="preserve">은 </w:t>
             </w:r>
             <w:r>
-              <w:t>Project Explorer</w:t>
-            </w:r>
-            <w:r>
-              <w:rPr>
-                <w:rFonts w:hint="eastAsia"/>
-              </w:rPr>
-              <w:t xml:space="preserve"> </w:t>
-            </w:r>
-            <w:r>
-              <w:t>Window</w:t>
+              <w:t xml:space="preserve">Project </w:t>
+            </w:r>
+            <w:r>
+              <w:rPr>
+                <w:rFonts w:hint="eastAsia"/>
+              </w:rPr>
+              <w:t>U</w:t>
+            </w:r>
+            <w:r>
+              <w:t>I</w:t>
             </w:r>
             <w:r>
               <w:rPr>
@@ -3934,19 +4103,14 @@
               <w:rPr>
                 <w:rFonts w:hint="eastAsia"/>
               </w:rPr>
-              <w:t xml:space="preserve">가 </w:t>
-            </w:r>
-            <w:proofErr w:type="gramStart"/>
-            <w:r>
-              <w:rPr>
-                <w:rFonts w:hint="eastAsia"/>
-              </w:rPr>
-              <w:t xml:space="preserve">생성 </w:t>
-            </w:r>
-            <w:r>
-              <w:t>/</w:t>
-            </w:r>
-            <w:proofErr w:type="gramEnd"/>
+              <w:t xml:space="preserve">가 생성 </w:t>
+            </w:r>
+            <w:r>
+              <w:rPr>
+                <w:rFonts w:hint="eastAsia"/>
+              </w:rPr>
+              <w:t>또는</w:t>
+            </w:r>
             <w:r>
               <w:t xml:space="preserve"> </w:t>
             </w:r>
@@ -4740,7 +4904,6 @@
             <w:r>
               <w:t xml:space="preserve">Project </w:t>
             </w:r>
-            <w:proofErr w:type="gramStart"/>
             <w:r>
               <w:rPr>
                 <w:rFonts w:hint="eastAsia"/>
@@ -4748,9 +4911,11 @@
               <w:t xml:space="preserve">생성 </w:t>
             </w:r>
             <w:r>
-              <w:t>/</w:t>
-            </w:r>
-            <w:proofErr w:type="gramEnd"/>
+              <w:rPr>
+                <w:rFonts w:hint="eastAsia"/>
+              </w:rPr>
+              <w:t>또는</w:t>
+            </w:r>
             <w:r>
               <w:t xml:space="preserve"> </w:t>
             </w:r>
@@ -5207,17 +5372,18 @@
             <w:r>
               <w:t xml:space="preserve">Project </w:t>
             </w:r>
-            <w:proofErr w:type="gramStart"/>
-            <w:r>
-              <w:rPr>
-                <w:rFonts w:hint="eastAsia"/>
-              </w:rPr>
-              <w:t xml:space="preserve">생성 </w:t>
-            </w:r>
-            <w:r>
-              <w:t>/</w:t>
-            </w:r>
-            <w:proofErr w:type="gramEnd"/>
+            <w:r>
+              <w:rPr>
+                <w:rFonts w:hint="eastAsia"/>
+              </w:rPr>
+              <w:t>생성</w:t>
+            </w:r>
+            <w:r>
+              <w:rPr>
+                <w:rFonts w:hint="eastAsia"/>
+              </w:rPr>
+              <w:t xml:space="preserve"> 또는</w:t>
+            </w:r>
             <w:r>
               <w:t xml:space="preserve"> </w:t>
             </w:r>
@@ -5445,7 +5611,16 @@
               <w:t xml:space="preserve">은 </w:t>
             </w:r>
             <w:r>
-              <w:t>Palate</w:t>
+              <w:t>Pal</w:t>
+            </w:r>
+            <w:r>
+              <w:t>e</w:t>
+            </w:r>
+            <w:r>
+              <w:t>t</w:t>
+            </w:r>
+            <w:r>
+              <w:t>te</w:t>
             </w:r>
             <w:r>
               <w:rPr>
@@ -5501,13 +5676,19 @@
               <w:t xml:space="preserve">를 </w:t>
             </w:r>
             <w:r>
-              <w:t>Canvas</w:t>
-            </w:r>
-            <w:r>
-              <w:rPr>
-                <w:rFonts w:hint="eastAsia"/>
-              </w:rPr>
-              <w:t>에 배치한다.</w:t>
+              <w:t>View</w:t>
+            </w:r>
+            <w:r>
+              <w:rPr>
+                <w:rFonts w:hint="eastAsia"/>
+              </w:rPr>
+              <w:t>에</w:t>
+            </w:r>
+            <w:r>
+              <w:rPr>
+                <w:rFonts w:hint="eastAsia"/>
+              </w:rPr>
+              <w:t xml:space="preserve"> 배치한다.</w:t>
             </w:r>
           </w:p>
           <w:p>
@@ -5871,7 +6052,6 @@
             <w:r>
               <w:t xml:space="preserve">Project </w:t>
             </w:r>
-            <w:proofErr w:type="gramStart"/>
             <w:r>
               <w:rPr>
                 <w:rFonts w:hint="eastAsia"/>
@@ -5879,9 +6059,11 @@
               <w:t xml:space="preserve">생성 </w:t>
             </w:r>
             <w:r>
-              <w:t>/</w:t>
-            </w:r>
-            <w:proofErr w:type="gramEnd"/>
+              <w:rPr>
+                <w:rFonts w:hint="eastAsia"/>
+              </w:rPr>
+              <w:t>또는</w:t>
+            </w:r>
             <w:r>
               <w:t xml:space="preserve"> </w:t>
             </w:r>
@@ -6118,7 +6300,7 @@
               <w:t xml:space="preserve">은 </w:t>
             </w:r>
             <w:r>
-              <w:t>Palate</w:t>
+              <w:t>Palette</w:t>
             </w:r>
             <w:r>
               <w:rPr>
@@ -6174,7 +6356,13 @@
               <w:t xml:space="preserve">를 </w:t>
             </w:r>
             <w:r>
-              <w:t>Canvas</w:t>
+              <w:rPr>
+                <w:rFonts w:hint="eastAsia"/>
+              </w:rPr>
+              <w:t>V</w:t>
+            </w:r>
+            <w:r>
+              <w:t>iew</w:t>
             </w:r>
             <w:r>
               <w:rPr>
@@ -6523,7 +6711,6 @@
             <w:r>
               <w:t xml:space="preserve">Project </w:t>
             </w:r>
-            <w:proofErr w:type="gramStart"/>
             <w:r>
               <w:rPr>
                 <w:rFonts w:hint="eastAsia"/>
@@ -6531,9 +6718,11 @@
               <w:t xml:space="preserve">생성 </w:t>
             </w:r>
             <w:r>
-              <w:t>/</w:t>
-            </w:r>
-            <w:proofErr w:type="gramEnd"/>
+              <w:rPr>
+                <w:rFonts w:hint="eastAsia"/>
+              </w:rPr>
+              <w:t>또는</w:t>
+            </w:r>
             <w:r>
               <w:t xml:space="preserve"> </w:t>
             </w:r>
@@ -6770,7 +6959,7 @@
               <w:t xml:space="preserve">은 </w:t>
             </w:r>
             <w:r>
-              <w:t>Palate</w:t>
+              <w:t>Palette</w:t>
             </w:r>
             <w:r>
               <w:rPr>
@@ -7155,7 +7344,6 @@
             <w:r>
               <w:t xml:space="preserve">Project </w:t>
             </w:r>
-            <w:proofErr w:type="gramStart"/>
             <w:r>
               <w:rPr>
                 <w:rFonts w:hint="eastAsia"/>
@@ -7163,9 +7351,11 @@
               <w:t xml:space="preserve">생성 </w:t>
             </w:r>
             <w:r>
-              <w:t>/</w:t>
-            </w:r>
-            <w:proofErr w:type="gramEnd"/>
+              <w:rPr>
+                <w:rFonts w:hint="eastAsia"/>
+              </w:rPr>
+              <w:t>또는</w:t>
+            </w:r>
             <w:r>
               <w:t xml:space="preserve"> </w:t>
             </w:r>
@@ -7393,7 +7583,16 @@
               <w:t xml:space="preserve">은 </w:t>
             </w:r>
             <w:r>
-              <w:t>Palate</w:t>
+              <w:t>Pal</w:t>
+            </w:r>
+            <w:r>
+              <w:rPr>
+                <w:rFonts w:hint="eastAsia"/>
+              </w:rPr>
+              <w:t>e</w:t>
+            </w:r>
+            <w:r>
+              <w:t>tte</w:t>
             </w:r>
             <w:r>
               <w:rPr>
@@ -8589,19 +8788,25 @@
         </w:tc>
       </w:tr>
     </w:tbl>
-    <w:p/>
+    <w:p>
+      <w:pPr>
+        <w:rPr>
+          <w:rFonts w:hint="eastAsia"/>
+        </w:rPr>
+      </w:pPr>
+    </w:p>
     <w:p>
       <w:pPr>
         <w:pStyle w:val="20"/>
       </w:pPr>
-      <w:bookmarkStart w:id="3" w:name="_Toc479150194"/>
+      <w:bookmarkStart w:id="5" w:name="_Toc67333884"/>
       <w:r>
         <w:rPr>
           <w:rFonts w:hint="eastAsia"/>
         </w:rPr>
         <w:t>비기능적 요구사항</w:t>
       </w:r>
-      <w:bookmarkEnd w:id="3"/>
+      <w:bookmarkEnd w:id="5"/>
     </w:p>
     <w:tbl>
       <w:tblPr>
@@ -9101,7 +9306,34 @@
                 <w:rFonts w:hint="eastAsia"/>
                 <w:b/>
               </w:rPr>
-              <w:t>시스템 하위 호환성</w:t>
+              <w:t xml:space="preserve">시스템 </w:t>
+            </w:r>
+            <w:r>
+              <w:rPr>
+                <w:b/>
+              </w:rPr>
+              <w:t xml:space="preserve">Revision </w:t>
+            </w:r>
+            <w:r>
+              <w:rPr>
+                <w:rFonts w:hint="eastAsia"/>
+                <w:b/>
+              </w:rPr>
+              <w:t xml:space="preserve">별 </w:t>
+            </w:r>
+            <w:r>
+              <w:rPr>
+                <w:rFonts w:hint="eastAsia"/>
+                <w:b/>
+              </w:rPr>
+              <w:t>하위 호환성</w:t>
+            </w:r>
+            <w:r>
+              <w:rPr>
+                <w:rFonts w:hint="eastAsia"/>
+                <w:b/>
+              </w:rPr>
+              <w:t>이 있어야 한다.</w:t>
             </w:r>
           </w:p>
         </w:tc>
@@ -9595,14 +9827,14 @@
       <w:pPr>
         <w:pStyle w:val="20"/>
       </w:pPr>
-      <w:bookmarkStart w:id="4" w:name="_Toc479150195"/>
+      <w:bookmarkStart w:id="6" w:name="_Toc67333885"/>
       <w:r>
         <w:rPr>
           <w:rFonts w:hint="eastAsia"/>
         </w:rPr>
         <w:t>품질 속성</w:t>
       </w:r>
-      <w:bookmarkEnd w:id="4"/>
+      <w:bookmarkEnd w:id="6"/>
     </w:p>
     <w:tbl>
       <w:tblPr>
@@ -9701,7 +9933,7 @@
                 <w:rFonts w:hint="eastAsia"/>
                 <w:b/>
               </w:rPr>
-              <w:t>시스템에 오류가 발생시 복구시간이 빨라야 한다.</w:t>
+              <w:t>시스템에 오류 발생시 복구시간이 빨라야 한다.</w:t>
             </w:r>
           </w:p>
         </w:tc>
@@ -10294,6 +10526,11 @@
             <w:gridSpan w:val="2"/>
           </w:tcPr>
           <w:p>
+            <w:pPr>
+              <w:rPr>
+                <w:rFonts w:hint="eastAsia"/>
+              </w:rPr>
+            </w:pPr>
             <w:r>
               <w:t xml:space="preserve">[View </w:t>
             </w:r>
@@ -10329,23 +10566,6 @@
                 <w:rFonts w:hint="eastAsia"/>
               </w:rPr>
               <w:t>한 시간]</w:t>
-            </w:r>
-          </w:p>
-          <w:p>
-            <w:r>
-              <w:rPr>
-                <w:rFonts w:hint="eastAsia"/>
-              </w:rPr>
-              <w:t>[</w:t>
-            </w:r>
-            <w:r>
-              <w:t xml:space="preserve">View </w:t>
-            </w:r>
-            <w:r>
-              <w:rPr>
-                <w:rFonts w:hint="eastAsia"/>
-              </w:rPr>
-              <w:t>표시시간]이 작을수록 좋다.</w:t>
             </w:r>
           </w:p>
         </w:tc>
@@ -10728,6 +10948,12 @@
               <w:rPr>
                 <w:rFonts w:hint="eastAsia"/>
               </w:rPr>
+              <w:t>한 시간</w:t>
+            </w:r>
+            <w:r>
+              <w:rPr>
+                <w:rFonts w:hint="eastAsia"/>
+              </w:rPr>
               <w:t>]</w:t>
             </w:r>
             <w:r>
@@ -13362,7 +13588,7 @@
       <w:pPr>
         <w:pStyle w:val="10"/>
       </w:pPr>
-      <w:bookmarkStart w:id="5" w:name="_Toc479150196"/>
+      <w:bookmarkStart w:id="7" w:name="_Toc67333886"/>
       <w:r>
         <w:rPr>
           <w:rFonts w:hint="eastAsia"/>
@@ -13376,10 +13602,9 @@
         </w:rPr>
         <w:t>구조</w:t>
       </w:r>
-      <w:bookmarkEnd w:id="5"/>
+      <w:bookmarkEnd w:id="7"/>
     </w:p>
     <w:p>
-      <w:bookmarkStart w:id="6" w:name="_Toc479150197"/>
       <w:proofErr w:type="gramStart"/>
       <w:r>
         <w:rPr>
@@ -13487,6 +13712,7 @@
       <w:pPr>
         <w:pStyle w:val="10"/>
       </w:pPr>
+      <w:bookmarkStart w:id="8" w:name="_Toc67333887"/>
       <w:r>
         <w:rPr>
           <w:rFonts w:hint="eastAsia"/>
@@ -13500,7 +13726,7 @@
         </w:rPr>
         <w:t>사양</w:t>
       </w:r>
-      <w:bookmarkEnd w:id="6"/>
+      <w:bookmarkEnd w:id="8"/>
     </w:p>
     <w:p>
       <w:proofErr w:type="gramStart"/>
@@ -13645,7 +13871,7 @@
       <w:pPr>
         <w:pStyle w:val="af"/>
       </w:pPr>
-      <w:bookmarkStart w:id="7" w:name="_Toc479150198"/>
+      <w:bookmarkStart w:id="9" w:name="_Toc67333888"/>
       <w:r>
         <w:rPr>
           <w:rFonts w:hint="eastAsia"/>
@@ -13653,7 +13879,7 @@
         <w:lastRenderedPageBreak/>
         <w:t>부록</w:t>
       </w:r>
-      <w:bookmarkEnd w:id="7"/>
+      <w:bookmarkEnd w:id="9"/>
     </w:p>
     <w:p/>
     <w:p>
@@ -13686,7 +13912,7 @@
       <w:r>
         <w:fldChar w:fldCharType="separate"/>
       </w:r>
-      <w:hyperlink w:anchor="_Toc479150206" w:history="1">
+      <w:hyperlink w:anchor="_Toc67333910" w:history="1">
         <w:r>
           <w:rPr>
             <w:rStyle w:val="aa"/>
@@ -13713,7 +13939,7 @@
             <w:noProof/>
             <w:webHidden/>
           </w:rPr>
-          <w:instrText xml:space="preserve"> PAGEREF _Toc479150206 \h </w:instrText>
+          <w:instrText xml:space="preserve"> PAGEREF _Toc67333910 \h </w:instrText>
         </w:r>
         <w:r>
           <w:rPr>
@@ -13733,7 +13959,7 @@
             <w:noProof/>
             <w:webHidden/>
           </w:rPr>
-          <w:t>9</w:t>
+          <w:t>17</w:t>
         </w:r>
         <w:r>
           <w:rPr>
@@ -13756,7 +13982,7 @@
           <w:sz w:val="20"/>
         </w:rPr>
       </w:pPr>
-      <w:hyperlink w:anchor="_Toc479150207" w:history="1">
+      <w:hyperlink w:anchor="_Toc67333911" w:history="1">
         <w:r>
           <w:rPr>
             <w:rStyle w:val="aa"/>
@@ -13783,7 +14009,7 @@
             <w:noProof/>
             <w:webHidden/>
           </w:rPr>
-          <w:instrText xml:space="preserve"> PAGEREF _Toc479150207 \h </w:instrText>
+          <w:instrText xml:space="preserve"> PAGEREF _Toc67333911 \h </w:instrText>
         </w:r>
         <w:r>
           <w:rPr>
@@ -13803,7 +14029,7 @@
             <w:noProof/>
             <w:webHidden/>
           </w:rPr>
-          <w:t>10</w:t>
+          <w:t>23</w:t>
         </w:r>
         <w:r>
           <w:rPr>
@@ -13826,7 +14052,7 @@
           <w:sz w:val="20"/>
         </w:rPr>
       </w:pPr>
-      <w:hyperlink w:anchor="_Toc479150208" w:history="1">
+      <w:hyperlink w:anchor="_Toc67333912" w:history="1">
         <w:r>
           <w:rPr>
             <w:rStyle w:val="aa"/>
@@ -13853,7 +14079,7 @@
             <w:noProof/>
             <w:webHidden/>
           </w:rPr>
-          <w:instrText xml:space="preserve"> PAGEREF _Toc479150208 \h </w:instrText>
+          <w:instrText xml:space="preserve"> PAGEREF _Toc67333912 \h </w:instrText>
         </w:r>
         <w:r>
           <w:rPr>
@@ -13873,7 +14099,7 @@
             <w:noProof/>
             <w:webHidden/>
           </w:rPr>
-          <w:t>11</w:t>
+          <w:t>25</w:t>
         </w:r>
         <w:r>
           <w:rPr>
@@ -13896,7 +14122,7 @@
           <w:sz w:val="20"/>
         </w:rPr>
       </w:pPr>
-      <w:hyperlink w:anchor="_Toc479150209" w:history="1">
+      <w:hyperlink w:anchor="_Toc67333913" w:history="1">
         <w:r>
           <w:rPr>
             <w:rStyle w:val="aa"/>
@@ -13923,7 +14149,7 @@
             <w:noProof/>
             <w:webHidden/>
           </w:rPr>
-          <w:instrText xml:space="preserve"> PAGEREF _Toc479150209 \h </w:instrText>
+          <w:instrText xml:space="preserve"> PAGEREF _Toc67333913 \h </w:instrText>
         </w:r>
         <w:r>
           <w:rPr>
@@ -13943,7 +14169,7 @@
             <w:noProof/>
             <w:webHidden/>
           </w:rPr>
-          <w:t>12</w:t>
+          <w:t>27</w:t>
         </w:r>
         <w:r>
           <w:rPr>
@@ -13966,7 +14192,7 @@
           <w:sz w:val="20"/>
         </w:rPr>
       </w:pPr>
-      <w:hyperlink w:anchor="_Toc479150210" w:history="1">
+      <w:hyperlink w:anchor="_Toc67333914" w:history="1">
         <w:r>
           <w:rPr>
             <w:rStyle w:val="aa"/>
@@ -13993,7 +14219,7 @@
             <w:noProof/>
             <w:webHidden/>
           </w:rPr>
-          <w:instrText xml:space="preserve"> PAGEREF _Toc479150210 \h </w:instrText>
+          <w:instrText xml:space="preserve"> PAGEREF _Toc67333914 \h </w:instrText>
         </w:r>
         <w:r>
           <w:rPr>
@@ -14013,7 +14239,7 @@
             <w:noProof/>
             <w:webHidden/>
           </w:rPr>
-          <w:t>13</w:t>
+          <w:t>28</w:t>
         </w:r>
         <w:r>
           <w:rPr>
@@ -14036,7 +14262,7 @@
           <w:sz w:val="20"/>
         </w:rPr>
       </w:pPr>
-      <w:hyperlink w:anchor="_Toc479150211" w:history="1">
+      <w:hyperlink w:anchor="_Toc67333915" w:history="1">
         <w:r>
           <w:rPr>
             <w:rStyle w:val="aa"/>
@@ -14063,7 +14289,7 @@
             <w:noProof/>
             <w:webHidden/>
           </w:rPr>
-          <w:instrText xml:space="preserve"> PAGEREF _Toc479150211 \h </w:instrText>
+          <w:instrText xml:space="preserve"> PAGEREF _Toc67333915 \h </w:instrText>
         </w:r>
         <w:r>
           <w:rPr>
@@ -14083,7 +14309,7 @@
             <w:noProof/>
             <w:webHidden/>
           </w:rPr>
-          <w:t>14</w:t>
+          <w:t>29</w:t>
         </w:r>
         <w:r>
           <w:rPr>
@@ -14106,7 +14332,7 @@
           <w:sz w:val="20"/>
         </w:rPr>
       </w:pPr>
-      <w:hyperlink w:anchor="_Toc479150212" w:history="1">
+      <w:hyperlink w:anchor="_Toc67333916" w:history="1">
         <w:r>
           <w:rPr>
             <w:rStyle w:val="aa"/>
@@ -14133,7 +14359,7 @@
             <w:noProof/>
             <w:webHidden/>
           </w:rPr>
-          <w:instrText xml:space="preserve"> PAGEREF _Toc479150212 \h </w:instrText>
+          <w:instrText xml:space="preserve"> PAGEREF _Toc67333916 \h </w:instrText>
         </w:r>
         <w:r>
           <w:rPr>
@@ -14153,7 +14379,7 @@
             <w:noProof/>
             <w:webHidden/>
           </w:rPr>
-          <w:t>15</w:t>
+          <w:t>30</w:t>
         </w:r>
         <w:r>
           <w:rPr>
@@ -14173,8 +14399,8 @@
       <w:pPr>
         <w:pStyle w:val="1"/>
       </w:pPr>
-      <w:bookmarkStart w:id="8" w:name="_Toc479150199"/>
-      <w:bookmarkStart w:id="9" w:name="_Toc479150206"/>
+      <w:bookmarkStart w:id="10" w:name="_Toc67333889"/>
+      <w:bookmarkStart w:id="11" w:name="_Toc67333910"/>
       <w:r>
         <w:lastRenderedPageBreak/>
         <w:t>도메인</w:t>
@@ -14185,8 +14411,8 @@
         </w:rPr>
         <w:t xml:space="preserve"> 모델</w:t>
       </w:r>
-      <w:bookmarkEnd w:id="8"/>
-      <w:bookmarkEnd w:id="9"/>
+      <w:bookmarkEnd w:id="10"/>
+      <w:bookmarkEnd w:id="11"/>
     </w:p>
     <w:p>
       <w:r>
@@ -14310,14 +14536,13 @@
       </w:pPr>
       <w:r>
         <w:rPr>
-          <w:rFonts w:hint="eastAsia"/>
           <w:noProof/>
         </w:rPr>
         <w:drawing>
-          <wp:inline distT="0" distB="0" distL="0" distR="0" wp14:anchorId="7E4F85C2" wp14:editId="5D2AF236">
-            <wp:extent cx="5731510" cy="2600325"/>
+          <wp:inline distT="0" distB="0" distL="0" distR="0" wp14:anchorId="353207F3" wp14:editId="7E404FFD">
+            <wp:extent cx="5731510" cy="2602230"/>
             <wp:effectExtent l="0" t="0" r="0" b="0"/>
-            <wp:docPr id="54" name="그림 54"/>
+            <wp:docPr id="10" name="그림 10"/>
             <wp:cNvGraphicFramePr>
               <a:graphicFrameLocks xmlns:a="http://schemas.openxmlformats.org/drawingml/2006/main" noChangeAspect="1"/>
             </wp:cNvGraphicFramePr>
@@ -14325,7 +14550,7 @@
               <a:graphicData uri="http://schemas.openxmlformats.org/drawingml/2006/picture">
                 <pic:pic xmlns:pic="http://schemas.openxmlformats.org/drawingml/2006/picture">
                   <pic:nvPicPr>
-                    <pic:cNvPr id="0" name="Picture 6"/>
+                    <pic:cNvPr id="0" name="Picture 4"/>
                     <pic:cNvPicPr>
                       <a:picLocks noChangeAspect="1" noChangeArrowheads="1"/>
                     </pic:cNvPicPr>
@@ -14346,7 +14571,7 @@
                   <pic:spPr bwMode="auto">
                     <a:xfrm>
                       <a:off x="0" y="0"/>
-                      <a:ext cx="5731510" cy="2600325"/>
+                      <a:ext cx="5731510" cy="2602230"/>
                     </a:xfrm>
                     <a:prstGeom prst="rect">
                       <a:avLst/>
@@ -14388,14 +14613,13 @@
     <w:p>
       <w:r>
         <w:rPr>
-          <w:rFonts w:hint="eastAsia"/>
           <w:noProof/>
         </w:rPr>
         <w:drawing>
-          <wp:inline distT="0" distB="0" distL="0" distR="0" wp14:anchorId="199BDE40" wp14:editId="3ED3C5F9">
-            <wp:extent cx="5731510" cy="3649980"/>
+          <wp:inline distT="0" distB="0" distL="0" distR="0" wp14:anchorId="03DAB6F7" wp14:editId="4ED12B27">
+            <wp:extent cx="5731510" cy="3653155"/>
             <wp:effectExtent l="0" t="0" r="0" b="0"/>
-            <wp:docPr id="56" name="그림 56"/>
+            <wp:docPr id="12" name="그림 12"/>
             <wp:cNvGraphicFramePr>
               <a:graphicFrameLocks xmlns:a="http://schemas.openxmlformats.org/drawingml/2006/main" noChangeAspect="1"/>
             </wp:cNvGraphicFramePr>
@@ -14403,7 +14627,7 @@
               <a:graphicData uri="http://schemas.openxmlformats.org/drawingml/2006/picture">
                 <pic:pic xmlns:pic="http://schemas.openxmlformats.org/drawingml/2006/picture">
                   <pic:nvPicPr>
-                    <pic:cNvPr id="0" name="Picture 8"/>
+                    <pic:cNvPr id="0" name="Picture 5"/>
                     <pic:cNvPicPr>
                       <a:picLocks noChangeAspect="1" noChangeArrowheads="1"/>
                     </pic:cNvPicPr>
@@ -14424,7 +14648,7 @@
                   <pic:spPr bwMode="auto">
                     <a:xfrm>
                       <a:off x="0" y="0"/>
-                      <a:ext cx="5731510" cy="3649980"/>
+                      <a:ext cx="5731510" cy="3653155"/>
                     </a:xfrm>
                     <a:prstGeom prst="rect">
                       <a:avLst/>
@@ -14483,10 +14707,10 @@
           <w:noProof/>
         </w:rPr>
         <w:drawing>
-          <wp:inline distT="0" distB="0" distL="0" distR="0" wp14:anchorId="58107BBF" wp14:editId="372424A0">
-            <wp:extent cx="5731510" cy="2751455"/>
+          <wp:inline distT="0" distB="0" distL="0" distR="0" wp14:anchorId="16B1CD6B" wp14:editId="02CB7C1D">
+            <wp:extent cx="5731510" cy="2755900"/>
             <wp:effectExtent l="0" t="0" r="0" b="0"/>
-            <wp:docPr id="57" name="그림 57"/>
+            <wp:docPr id="14" name="그림 14"/>
             <wp:cNvGraphicFramePr>
               <a:graphicFrameLocks xmlns:a="http://schemas.openxmlformats.org/drawingml/2006/main" noChangeAspect="1"/>
             </wp:cNvGraphicFramePr>
@@ -14494,7 +14718,7 @@
               <a:graphicData uri="http://schemas.openxmlformats.org/drawingml/2006/picture">
                 <pic:pic xmlns:pic="http://schemas.openxmlformats.org/drawingml/2006/picture">
                   <pic:nvPicPr>
-                    <pic:cNvPr id="0" name="Picture 9"/>
+                    <pic:cNvPr id="0" name="Picture 6"/>
                     <pic:cNvPicPr>
                       <a:picLocks noChangeAspect="1" noChangeArrowheads="1"/>
                     </pic:cNvPicPr>
@@ -14515,7 +14739,7 @@
                   <pic:spPr bwMode="auto">
                     <a:xfrm>
                       <a:off x="0" y="0"/>
-                      <a:ext cx="5731510" cy="2751455"/>
+                      <a:ext cx="5731510" cy="2755900"/>
                     </a:xfrm>
                     <a:prstGeom prst="rect">
                       <a:avLst/>
@@ -15239,8 +15463,8 @@
       <w:pPr>
         <w:pStyle w:val="1"/>
       </w:pPr>
-      <w:bookmarkStart w:id="10" w:name="_Toc479150200"/>
-      <w:bookmarkStart w:id="11" w:name="_Toc479150207"/>
+      <w:bookmarkStart w:id="12" w:name="_Toc67333890"/>
+      <w:bookmarkStart w:id="13" w:name="_Toc67333911"/>
       <w:r>
         <w:rPr>
           <w:rFonts w:hint="eastAsia"/>
@@ -15248,8 +15472,8 @@
         <w:lastRenderedPageBreak/>
         <w:t>품질 시나리오</w:t>
       </w:r>
-      <w:bookmarkEnd w:id="10"/>
-      <w:bookmarkEnd w:id="11"/>
+      <w:bookmarkEnd w:id="12"/>
+      <w:bookmarkEnd w:id="13"/>
     </w:p>
     <w:p>
       <w:r>
@@ -15652,6 +15876,11 @@
             <w:gridSpan w:val="2"/>
           </w:tcPr>
           <w:p>
+            <w:pPr>
+              <w:rPr>
+                <w:rFonts w:hint="eastAsia"/>
+              </w:rPr>
+            </w:pPr>
             <w:r>
               <w:t xml:space="preserve">[View </w:t>
             </w:r>
@@ -15687,23 +15916,6 @@
                 <w:rFonts w:hint="eastAsia"/>
               </w:rPr>
               <w:t>한 시간]</w:t>
-            </w:r>
-          </w:p>
-          <w:p>
-            <w:r>
-              <w:rPr>
-                <w:rFonts w:hint="eastAsia"/>
-              </w:rPr>
-              <w:t>[</w:t>
-            </w:r>
-            <w:r>
-              <w:t xml:space="preserve">View </w:t>
-            </w:r>
-            <w:r>
-              <w:rPr>
-                <w:rFonts w:hint="eastAsia"/>
-              </w:rPr>
-              <w:t>표시시간]이 작을수록 좋다.</w:t>
             </w:r>
           </w:p>
         </w:tc>
@@ -15718,9 +15930,6 @@
           <w:p>
             <w:pPr>
               <w:jc w:val="center"/>
-              <w:rPr>
-                <w:rFonts w:hint="eastAsia"/>
-              </w:rPr>
             </w:pPr>
             <w:r>
               <w:rPr>
@@ -15757,9 +15966,6 @@
           <w:p>
             <w:pPr>
               <w:jc w:val="center"/>
-              <w:rPr>
-                <w:rFonts w:hint="eastAsia"/>
-              </w:rPr>
             </w:pPr>
             <w:r>
               <w:rPr>
@@ -15783,7 +15989,6 @@
           <w:p>
             <w:pPr>
               <w:rPr>
-                <w:rFonts w:hint="eastAsia"/>
                 <w:b/>
                 <w:bCs/>
               </w:rPr>
@@ -15831,9 +16036,6 @@
           <w:p>
             <w:pPr>
               <w:jc w:val="center"/>
-              <w:rPr>
-                <w:rFonts w:hint="eastAsia"/>
-              </w:rPr>
             </w:pPr>
             <w:r>
               <w:rPr>
@@ -15849,11 +16051,6 @@
             <w:gridSpan w:val="2"/>
           </w:tcPr>
           <w:p>
-            <w:pPr>
-              <w:rPr>
-                <w:rFonts w:hint="eastAsia"/>
-              </w:rPr>
-            </w:pPr>
             <w:r>
               <w:rPr>
                 <w:rFonts w:hint="eastAsia"/>
@@ -15891,9 +16088,6 @@
           <w:p>
             <w:pPr>
               <w:jc w:val="center"/>
-              <w:rPr>
-                <w:rFonts w:hint="eastAsia"/>
-              </w:rPr>
             </w:pPr>
             <w:r>
               <w:rPr>
@@ -16762,7 +16956,6 @@
             <w:pPr>
               <w:jc w:val="center"/>
               <w:rPr>
-                <w:rFonts w:hint="eastAsia"/>
                 <w:bCs/>
               </w:rPr>
             </w:pPr>
@@ -16784,7 +16977,6 @@
           <w:p>
             <w:pPr>
               <w:rPr>
-                <w:rFonts w:hint="eastAsia"/>
                 <w:bCs/>
               </w:rPr>
             </w:pPr>
@@ -16862,7 +17054,6 @@
             <w:pPr>
               <w:jc w:val="center"/>
               <w:rPr>
-                <w:rFonts w:hint="eastAsia"/>
                 <w:bCs/>
               </w:rPr>
             </w:pPr>
@@ -16884,7 +17075,6 @@
           <w:p>
             <w:pPr>
               <w:rPr>
-                <w:rFonts w:hint="eastAsia"/>
                 <w:bCs/>
               </w:rPr>
             </w:pPr>
@@ -17000,16 +17190,14 @@
             <w:pPr>
               <w:jc w:val="center"/>
               <w:rPr>
-                <w:rFonts w:hint="eastAsia"/>
-                <w:b/>
-              </w:rPr>
-            </w:pPr>
-            <w:r>
-              <w:rPr>
-                <w:rFonts w:hint="eastAsia"/>
-                <w:b/>
-              </w:rPr>
-              <w:lastRenderedPageBreak/>
+                <w:b/>
+              </w:rPr>
+            </w:pPr>
+            <w:r>
+              <w:rPr>
+                <w:rFonts w:hint="eastAsia"/>
+                <w:b/>
+              </w:rPr>
               <w:t>Q</w:t>
             </w:r>
             <w:r>
@@ -17042,7 +17230,6 @@
             <w:pPr>
               <w:jc w:val="center"/>
               <w:rPr>
-                <w:rFonts w:hint="eastAsia"/>
                 <w:b/>
               </w:rPr>
             </w:pPr>
@@ -17069,7 +17256,6 @@
           <w:p>
             <w:pPr>
               <w:rPr>
-                <w:rFonts w:hint="eastAsia"/>
                 <w:b/>
               </w:rPr>
             </w:pPr>
@@ -17124,6 +17310,7 @@
               <w:rPr>
                 <w:rFonts w:hint="eastAsia"/>
               </w:rPr>
+              <w:lastRenderedPageBreak/>
               <w:t>설명</w:t>
             </w:r>
           </w:p>
@@ -17590,7 +17777,6 @@
             <w:pPr>
               <w:jc w:val="center"/>
               <w:rPr>
-                <w:rFonts w:hint="eastAsia"/>
                 <w:b/>
               </w:rPr>
             </w:pPr>
@@ -17617,7 +17803,6 @@
           <w:p>
             <w:pPr>
               <w:rPr>
-                <w:rFonts w:hint="eastAsia"/>
                 <w:b/>
               </w:rPr>
             </w:pPr>
@@ -17668,7 +17853,6 @@
             <w:pPr>
               <w:jc w:val="center"/>
               <w:rPr>
-                <w:rFonts w:hint="eastAsia"/>
                 <w:b/>
               </w:rPr>
             </w:pPr>
@@ -17689,7 +17873,6 @@
           <w:p>
             <w:pPr>
               <w:rPr>
-                <w:rFonts w:hint="eastAsia"/>
                 <w:bCs/>
               </w:rPr>
             </w:pPr>
@@ -17727,7 +17910,6 @@
             <w:pPr>
               <w:jc w:val="center"/>
               <w:rPr>
-                <w:rFonts w:hint="eastAsia"/>
                 <w:b/>
               </w:rPr>
             </w:pPr>
@@ -17748,7 +17930,6 @@
           <w:p>
             <w:pPr>
               <w:rPr>
-                <w:rFonts w:hint="eastAsia"/>
                 <w:bCs/>
               </w:rPr>
             </w:pPr>
@@ -17792,7 +17973,6 @@
             <w:pPr>
               <w:jc w:val="center"/>
               <w:rPr>
-                <w:rFonts w:hint="eastAsia"/>
                 <w:b/>
               </w:rPr>
             </w:pPr>
@@ -17852,7 +18032,6 @@
           <w:p>
             <w:pPr>
               <w:rPr>
-                <w:rFonts w:hint="eastAsia"/>
                 <w:b/>
               </w:rPr>
             </w:pPr>
@@ -18241,16 +18420,14 @@
               <w:rPr>
                 <w:rFonts w:hint="eastAsia"/>
               </w:rPr>
-              <w:t xml:space="preserve">[변경사항 </w:t>
-            </w:r>
-            <w:proofErr w:type="spellStart"/>
-            <w:r>
-              <w:rPr>
-                <w:rFonts w:hint="eastAsia"/>
-              </w:rPr>
-              <w:t>소실률</w:t>
-            </w:r>
-            <w:proofErr w:type="spellEnd"/>
+              <w:t>[변경사항 소실</w:t>
+            </w:r>
+            <w:r>
+              <w:rPr>
+                <w:rFonts w:hint="eastAsia"/>
+              </w:rPr>
+              <w:t xml:space="preserve"> 율</w:t>
+            </w:r>
             <w:r>
               <w:rPr>
                 <w:rFonts w:hint="eastAsia"/>
@@ -18584,8 +18761,8 @@
       <w:pPr>
         <w:pStyle w:val="1"/>
       </w:pPr>
-      <w:bookmarkStart w:id="12" w:name="_Toc479150201"/>
-      <w:bookmarkStart w:id="13" w:name="_Toc479150208"/>
+      <w:bookmarkStart w:id="14" w:name="_Toc67333891"/>
+      <w:bookmarkStart w:id="15" w:name="_Toc67333912"/>
       <w:r>
         <w:rPr>
           <w:rFonts w:hint="eastAsia"/>
@@ -18593,15 +18770,21 @@
         <w:lastRenderedPageBreak/>
         <w:t>품질 시나리오 분석</w:t>
       </w:r>
-      <w:bookmarkEnd w:id="12"/>
-      <w:bookmarkEnd w:id="13"/>
+      <w:bookmarkEnd w:id="14"/>
+      <w:bookmarkEnd w:id="15"/>
     </w:p>
     <w:p>
       <w:r>
         <w:rPr>
           <w:rFonts w:hint="eastAsia"/>
         </w:rPr>
-        <w:t xml:space="preserve">우리 시스템의 </w:t>
+        <w:t>본</w:t>
+      </w:r>
+      <w:r>
+        <w:rPr>
+          <w:rFonts w:hint="eastAsia"/>
+        </w:rPr>
+        <w:t xml:space="preserve"> 시스템의 </w:t>
       </w:r>
       <w:r>
         <w:t>Business Driver</w:t>
@@ -19137,11 +19320,6 @@
             <w:tcW w:w="1585" w:type="dxa"/>
           </w:tcPr>
           <w:p>
-            <w:pPr>
-              <w:rPr>
-                <w:rFonts w:hint="eastAsia"/>
-              </w:rPr>
-            </w:pPr>
             <w:r>
               <w:rPr>
                 <w:rFonts w:hint="eastAsia"/>
@@ -19158,11 +19336,6 @@
             <w:tcW w:w="790" w:type="dxa"/>
           </w:tcPr>
           <w:p>
-            <w:pPr>
-              <w:rPr>
-                <w:rFonts w:hint="eastAsia"/>
-              </w:rPr>
-            </w:pPr>
             <w:r>
               <w:rPr>
                 <w:rFonts w:hint="eastAsia"/>
@@ -19184,7 +19357,6 @@
           <w:p>
             <w:pPr>
               <w:rPr>
-                <w:rFonts w:hint="eastAsia"/>
                 <w:bCs/>
               </w:rPr>
             </w:pPr>
@@ -19228,11 +19400,6 @@
             <w:tcW w:w="851" w:type="dxa"/>
           </w:tcPr>
           <w:p>
-            <w:pPr>
-              <w:rPr>
-                <w:rFonts w:hint="eastAsia"/>
-              </w:rPr>
-            </w:pPr>
             <w:r>
               <w:rPr>
                 <w:rFonts w:hint="eastAsia"/>
@@ -19246,11 +19413,6 @@
             <w:tcW w:w="850" w:type="dxa"/>
           </w:tcPr>
           <w:p>
-            <w:pPr>
-              <w:rPr>
-                <w:rFonts w:hint="eastAsia"/>
-              </w:rPr>
-            </w:pPr>
             <w:r>
               <w:rPr>
                 <w:rFonts w:hint="eastAsia"/>
@@ -19263,13 +19425,7 @@
           <w:tcPr>
             <w:tcW w:w="1069" w:type="dxa"/>
           </w:tcPr>
-          <w:p>
-            <w:pPr>
-              <w:rPr>
-                <w:rFonts w:hint="eastAsia"/>
-              </w:rPr>
-            </w:pPr>
-          </w:p>
+          <w:p/>
         </w:tc>
       </w:tr>
       <w:tr>
@@ -19607,11 +19763,6 @@
             <w:tcW w:w="1585" w:type="dxa"/>
           </w:tcPr>
           <w:p>
-            <w:pPr>
-              <w:rPr>
-                <w:rFonts w:hint="eastAsia"/>
-              </w:rPr>
-            </w:pPr>
             <w:r>
               <w:rPr>
                 <w:rFonts w:hint="eastAsia"/>
@@ -19628,11 +19779,6 @@
             <w:tcW w:w="790" w:type="dxa"/>
           </w:tcPr>
           <w:p>
-            <w:pPr>
-              <w:rPr>
-                <w:rFonts w:hint="eastAsia"/>
-              </w:rPr>
-            </w:pPr>
             <w:r>
               <w:rPr>
                 <w:rFonts w:hint="eastAsia"/>
@@ -19651,7 +19797,6 @@
           <w:p>
             <w:pPr>
               <w:rPr>
-                <w:rFonts w:hint="eastAsia"/>
                 <w:bCs/>
               </w:rPr>
             </w:pPr>
@@ -19682,11 +19827,6 @@
             <w:tcW w:w="851" w:type="dxa"/>
           </w:tcPr>
           <w:p>
-            <w:pPr>
-              <w:rPr>
-                <w:rFonts w:hint="eastAsia"/>
-              </w:rPr>
-            </w:pPr>
             <w:r>
               <w:rPr>
                 <w:rFonts w:hint="eastAsia"/>
@@ -19700,11 +19840,6 @@
             <w:tcW w:w="850" w:type="dxa"/>
           </w:tcPr>
           <w:p>
-            <w:pPr>
-              <w:rPr>
-                <w:rFonts w:hint="eastAsia"/>
-              </w:rPr>
-            </w:pPr>
             <w:r>
               <w:rPr>
                 <w:rFonts w:hint="eastAsia"/>
@@ -19717,13 +19852,7 @@
           <w:tcPr>
             <w:tcW w:w="1069" w:type="dxa"/>
           </w:tcPr>
-          <w:p>
-            <w:pPr>
-              <w:rPr>
-                <w:rFonts w:hint="eastAsia"/>
-              </w:rPr>
-            </w:pPr>
-          </w:p>
+          <w:p/>
         </w:tc>
       </w:tr>
       <w:tr>
@@ -19941,11 +20070,6 @@
             <w:tcW w:w="1585" w:type="dxa"/>
           </w:tcPr>
           <w:p>
-            <w:pPr>
-              <w:rPr>
-                <w:rFonts w:hint="eastAsia"/>
-              </w:rPr>
-            </w:pPr>
             <w:r>
               <w:rPr>
                 <w:rFonts w:hint="eastAsia"/>
@@ -19980,7 +20104,6 @@
           <w:p>
             <w:pPr>
               <w:rPr>
-                <w:rFonts w:hint="eastAsia"/>
                 <w:bCs/>
               </w:rPr>
             </w:pPr>
@@ -20011,11 +20134,6 @@
             <w:tcW w:w="851" w:type="dxa"/>
           </w:tcPr>
           <w:p>
-            <w:pPr>
-              <w:rPr>
-                <w:rFonts w:hint="eastAsia"/>
-              </w:rPr>
-            </w:pPr>
             <w:r>
               <w:rPr>
                 <w:rFonts w:hint="eastAsia"/>
@@ -20029,11 +20147,6 @@
             <w:tcW w:w="850" w:type="dxa"/>
           </w:tcPr>
           <w:p>
-            <w:pPr>
-              <w:rPr>
-                <w:rFonts w:hint="eastAsia"/>
-              </w:rPr>
-            </w:pPr>
             <w:r>
               <w:rPr>
                 <w:rFonts w:hint="eastAsia"/>
@@ -20046,13 +20159,7 @@
           <w:tcPr>
             <w:tcW w:w="1069" w:type="dxa"/>
           </w:tcPr>
-          <w:p>
-            <w:pPr>
-              <w:rPr>
-                <w:rFonts w:hint="eastAsia"/>
-              </w:rPr>
-            </w:pPr>
-          </w:p>
+          <w:p/>
         </w:tc>
       </w:tr>
       <w:tr>
@@ -20405,7 +20512,19 @@
         <w:rPr>
           <w:rFonts w:hint="eastAsia"/>
         </w:rPr>
-        <w:t xml:space="preserve">또한 시스템의 변경 용이성도 중용한 </w:t>
+        <w:t>또한 시스템의 변경 용이성도 중</w:t>
+      </w:r>
+      <w:r>
+        <w:rPr>
+          <w:rFonts w:hint="eastAsia"/>
+        </w:rPr>
+        <w:t>요</w:t>
+      </w:r>
+      <w:r>
+        <w:rPr>
+          <w:rFonts w:hint="eastAsia"/>
+        </w:rPr>
+        <w:t xml:space="preserve">한 </w:t>
       </w:r>
       <w:r>
         <w:t>Business Driver</w:t>
@@ -20638,7 +20757,19 @@
         <w:rPr>
           <w:rFonts w:hint="eastAsia"/>
         </w:rPr>
-        <w:t xml:space="preserve"> 필수적인 부분이 여서 높은 중요도를 가지며</w:t>
+        <w:t xml:space="preserve"> 필수적인 부분이</w:t>
+      </w:r>
+      <w:r>
+        <w:rPr>
+          <w:rFonts w:hint="eastAsia"/>
+        </w:rPr>
+        <w:t>어</w:t>
+      </w:r>
+      <w:r>
+        <w:rPr>
+          <w:rFonts w:hint="eastAsia"/>
+        </w:rPr>
+        <w:t>서 높은 중요도를 가지며</w:t>
       </w:r>
       <w:r>
         <w:t xml:space="preserve">, </w:t>
@@ -21042,36 +21173,29 @@
           <w:b/>
           <w:bCs/>
         </w:rPr>
-        <w:t xml:space="preserve">QS_03 </w:t>
-      </w:r>
-      <w:r>
-        <w:rPr>
+        <w:t xml:space="preserve">QS_03 Element </w:t>
+      </w:r>
+      <w:r>
+        <w:rPr>
+          <w:rFonts w:hint="eastAsia"/>
           <w:b/>
           <w:bCs/>
         </w:rPr>
-        <w:t xml:space="preserve">Element </w:t>
-      </w:r>
-      <w:r>
-        <w:rPr>
-          <w:rFonts w:hint="eastAsia"/>
+        <w:t xml:space="preserve">추가시의 </w:t>
+      </w:r>
+      <w:r>
+        <w:rPr>
           <w:b/>
           <w:bCs/>
         </w:rPr>
-        <w:t xml:space="preserve">추가시의 </w:t>
-      </w:r>
-      <w:r>
-        <w:rPr>
+        <w:t xml:space="preserve">Rendering </w:t>
+      </w:r>
+      <w:r>
+        <w:rPr>
+          <w:rFonts w:hint="eastAsia"/>
           <w:b/>
           <w:bCs/>
         </w:rPr>
-        <w:t xml:space="preserve">Rendering </w:t>
-      </w:r>
-      <w:r>
-        <w:rPr>
-          <w:rFonts w:hint="eastAsia"/>
-          <w:b/>
-          <w:bCs/>
-        </w:rPr>
         <w:t>시간</w:t>
       </w:r>
       <w:r>
@@ -21087,13 +21211,7 @@
         <w:rPr>
           <w:rFonts w:hint="eastAsia"/>
         </w:rPr>
-        <w:t>사용자가 인지할 만큼 큰 차이가 발생하지 않는 부분으로 판단해서 품질속성에서 제외</w:t>
-      </w:r>
-      <w:r>
-        <w:rPr>
-          <w:rFonts w:hint="eastAsia"/>
-        </w:rPr>
-        <w:t>하였</w:t>
+        <w:t>사용자가 인지할 만큼 큰 차이가 발생하지 않는 부분으로 판단해서 품질속성에서 제외하였</w:t>
       </w:r>
       <w:r>
         <w:rPr>
@@ -21241,8 +21359,8 @@
       <w:pPr>
         <w:pStyle w:val="1"/>
       </w:pPr>
-      <w:bookmarkStart w:id="14" w:name="_Toc479150202"/>
-      <w:bookmarkStart w:id="15" w:name="_Toc479150209"/>
+      <w:bookmarkStart w:id="16" w:name="_Toc67333892"/>
+      <w:bookmarkStart w:id="17" w:name="_Toc67333913"/>
       <w:r>
         <w:rPr>
           <w:rFonts w:hint="eastAsia"/>
@@ -21250,8 +21368,8 @@
         <w:lastRenderedPageBreak/>
         <w:t>후보 구조</w:t>
       </w:r>
-      <w:bookmarkEnd w:id="14"/>
-      <w:bookmarkEnd w:id="15"/>
+      <w:bookmarkEnd w:id="16"/>
+      <w:bookmarkEnd w:id="17"/>
     </w:p>
     <w:p>
       <w:proofErr w:type="gramStart"/>
@@ -21322,8 +21440,8 @@
       <w:pPr>
         <w:pStyle w:val="1"/>
       </w:pPr>
-      <w:bookmarkStart w:id="16" w:name="_Toc479150203"/>
-      <w:bookmarkStart w:id="17" w:name="_Toc479150210"/>
+      <w:bookmarkStart w:id="18" w:name="_Toc67333893"/>
+      <w:bookmarkStart w:id="19" w:name="_Toc67333914"/>
       <w:r>
         <w:rPr>
           <w:rFonts w:hint="eastAsia"/>
@@ -21331,8 +21449,8 @@
         <w:lastRenderedPageBreak/>
         <w:t>후보 구조 평가</w:t>
       </w:r>
-      <w:bookmarkEnd w:id="16"/>
-      <w:bookmarkEnd w:id="17"/>
+      <w:bookmarkEnd w:id="18"/>
+      <w:bookmarkEnd w:id="19"/>
     </w:p>
     <w:p>
       <w:proofErr w:type="gramStart"/>
@@ -21411,8 +21529,8 @@
       <w:pPr>
         <w:pStyle w:val="1"/>
       </w:pPr>
-      <w:bookmarkStart w:id="18" w:name="_Toc479150204"/>
-      <w:bookmarkStart w:id="19" w:name="_Toc479150211"/>
+      <w:bookmarkStart w:id="20" w:name="_Toc67333894"/>
+      <w:bookmarkStart w:id="21" w:name="_Toc67333915"/>
       <w:r>
         <w:rPr>
           <w:rFonts w:hint="eastAsia"/>
@@ -21426,8 +21544,8 @@
         </w:rPr>
         <w:t>설계</w:t>
       </w:r>
-      <w:bookmarkEnd w:id="18"/>
-      <w:bookmarkEnd w:id="19"/>
+      <w:bookmarkEnd w:id="20"/>
+      <w:bookmarkEnd w:id="21"/>
     </w:p>
     <w:p>
       <w:proofErr w:type="gramStart"/>
@@ -21488,8 +21606,8 @@
       <w:pPr>
         <w:pStyle w:val="1"/>
       </w:pPr>
-      <w:bookmarkStart w:id="20" w:name="_Toc479150205"/>
-      <w:bookmarkStart w:id="21" w:name="_Toc479150212"/>
+      <w:bookmarkStart w:id="22" w:name="_Toc67333895"/>
+      <w:bookmarkStart w:id="23" w:name="_Toc67333916"/>
       <w:r>
         <w:rPr>
           <w:rFonts w:hint="eastAsia"/>
@@ -21500,8 +21618,8 @@
       <w:r>
         <w:t>ATAM)</w:t>
       </w:r>
-      <w:bookmarkEnd w:id="20"/>
-      <w:bookmarkEnd w:id="21"/>
+      <w:bookmarkEnd w:id="22"/>
+      <w:bookmarkEnd w:id="23"/>
     </w:p>
     <w:p>
       <w:proofErr w:type="gramStart"/>
@@ -22436,6 +22554,95 @@
     </w:lvl>
   </w:abstractNum>
   <w:abstractNum w:abstractNumId="6" w15:restartNumberingAfterBreak="0">
+    <w:nsid w:val="5A8D0ADF"/>
+    <w:multiLevelType w:val="hybridMultilevel"/>
+    <w:tmpl w:val="07AA64CA"/>
+    <w:lvl w:ilvl="0" w:tplc="6D20F798">
+      <w:start w:val="1"/>
+      <w:numFmt w:val="decimal"/>
+      <w:lvlText w:val="%1."/>
+      <w:lvlJc w:val="left"/>
+      <w:pPr>
+        <w:ind w:left="760" w:hanging="360"/>
+      </w:pPr>
+      <w:rPr>
+        <w:rFonts w:hint="default"/>
+      </w:rPr>
+    </w:lvl>
+    <w:lvl w:ilvl="1" w:tplc="04090019">
+      <w:start w:val="1"/>
+      <w:numFmt w:val="upperLetter"/>
+      <w:lvlText w:val="%2."/>
+      <w:lvlJc w:val="left"/>
+      <w:pPr>
+        <w:ind w:left="1200" w:hanging="400"/>
+      </w:pPr>
+    </w:lvl>
+    <w:lvl w:ilvl="2" w:tplc="0409001B" w:tentative="1">
+      <w:start w:val="1"/>
+      <w:numFmt w:val="lowerRoman"/>
+      <w:lvlText w:val="%3."/>
+      <w:lvlJc w:val="right"/>
+      <w:pPr>
+        <w:ind w:left="1600" w:hanging="400"/>
+      </w:pPr>
+    </w:lvl>
+    <w:lvl w:ilvl="3" w:tplc="0409000F" w:tentative="1">
+      <w:start w:val="1"/>
+      <w:numFmt w:val="decimal"/>
+      <w:lvlText w:val="%4."/>
+      <w:lvlJc w:val="left"/>
+      <w:pPr>
+        <w:ind w:left="2000" w:hanging="400"/>
+      </w:pPr>
+    </w:lvl>
+    <w:lvl w:ilvl="4" w:tplc="04090019" w:tentative="1">
+      <w:start w:val="1"/>
+      <w:numFmt w:val="upperLetter"/>
+      <w:lvlText w:val="%5."/>
+      <w:lvlJc w:val="left"/>
+      <w:pPr>
+        <w:ind w:left="2400" w:hanging="400"/>
+      </w:pPr>
+    </w:lvl>
+    <w:lvl w:ilvl="5" w:tplc="0409001B" w:tentative="1">
+      <w:start w:val="1"/>
+      <w:numFmt w:val="lowerRoman"/>
+      <w:lvlText w:val="%6."/>
+      <w:lvlJc w:val="right"/>
+      <w:pPr>
+        <w:ind w:left="2800" w:hanging="400"/>
+      </w:pPr>
+    </w:lvl>
+    <w:lvl w:ilvl="6" w:tplc="0409000F" w:tentative="1">
+      <w:start w:val="1"/>
+      <w:numFmt w:val="decimal"/>
+      <w:lvlText w:val="%7."/>
+      <w:lvlJc w:val="left"/>
+      <w:pPr>
+        <w:ind w:left="3200" w:hanging="400"/>
+      </w:pPr>
+    </w:lvl>
+    <w:lvl w:ilvl="7" w:tplc="04090019" w:tentative="1">
+      <w:start w:val="1"/>
+      <w:numFmt w:val="upperLetter"/>
+      <w:lvlText w:val="%8."/>
+      <w:lvlJc w:val="left"/>
+      <w:pPr>
+        <w:ind w:left="3600" w:hanging="400"/>
+      </w:pPr>
+    </w:lvl>
+    <w:lvl w:ilvl="8" w:tplc="0409001B" w:tentative="1">
+      <w:start w:val="1"/>
+      <w:numFmt w:val="lowerRoman"/>
+      <w:lvlText w:val="%9."/>
+      <w:lvlJc w:val="right"/>
+      <w:pPr>
+        <w:ind w:left="4000" w:hanging="400"/>
+      </w:pPr>
+    </w:lvl>
+  </w:abstractNum>
+  <w:abstractNum w:abstractNumId="7" w15:restartNumberingAfterBreak="0">
     <w:nsid w:val="5C160681"/>
     <w:multiLevelType w:val="multilevel"/>
     <w:tmpl w:val="5400FA8C"/>
@@ -22554,7 +22761,7 @@
       </w:rPr>
     </w:lvl>
   </w:abstractNum>
-  <w:abstractNum w:abstractNumId="7" w15:restartNumberingAfterBreak="0">
+  <w:abstractNum w:abstractNumId="8" w15:restartNumberingAfterBreak="0">
     <w:nsid w:val="5DE1550F"/>
     <w:multiLevelType w:val="hybridMultilevel"/>
     <w:tmpl w:val="07AA64CA"/>
@@ -22643,7 +22850,7 @@
       </w:pPr>
     </w:lvl>
   </w:abstractNum>
-  <w:abstractNum w:abstractNumId="8" w15:restartNumberingAfterBreak="0">
+  <w:abstractNum w:abstractNumId="9" w15:restartNumberingAfterBreak="0">
     <w:nsid w:val="5F7C581E"/>
     <w:multiLevelType w:val="hybridMultilevel"/>
     <w:tmpl w:val="07AA64CA"/>
@@ -22732,7 +22939,7 @@
       </w:pPr>
     </w:lvl>
   </w:abstractNum>
-  <w:abstractNum w:abstractNumId="9" w15:restartNumberingAfterBreak="0">
+  <w:abstractNum w:abstractNumId="10" w15:restartNumberingAfterBreak="0">
     <w:nsid w:val="7459402B"/>
     <w:multiLevelType w:val="hybridMultilevel"/>
     <w:tmpl w:val="07AA64CA"/>
@@ -22821,7 +23028,7 @@
       </w:pPr>
     </w:lvl>
   </w:abstractNum>
-  <w:abstractNum w:abstractNumId="10" w15:restartNumberingAfterBreak="0">
+  <w:abstractNum w:abstractNumId="11" w15:restartNumberingAfterBreak="0">
     <w:nsid w:val="76BD159C"/>
     <w:multiLevelType w:val="multilevel"/>
     <w:tmpl w:val="3E022518"/>
@@ -22940,7 +23147,7 @@
       </w:rPr>
     </w:lvl>
   </w:abstractNum>
-  <w:abstractNum w:abstractNumId="11" w15:restartNumberingAfterBreak="0">
+  <w:abstractNum w:abstractNumId="12" w15:restartNumberingAfterBreak="0">
     <w:nsid w:val="794E7344"/>
     <w:multiLevelType w:val="hybridMultilevel"/>
     <w:tmpl w:val="07AA64CA"/>
@@ -23029,7 +23236,7 @@
       </w:pPr>
     </w:lvl>
   </w:abstractNum>
-  <w:abstractNum w:abstractNumId="12" w15:restartNumberingAfterBreak="0">
+  <w:abstractNum w:abstractNumId="13" w15:restartNumberingAfterBreak="0">
     <w:nsid w:val="7FF23D54"/>
     <w:multiLevelType w:val="hybridMultilevel"/>
     <w:tmpl w:val="07AA64CA"/>
@@ -23119,28 +23326,28 @@
     </w:lvl>
   </w:abstractNum>
   <w:num w:numId="1">
-    <w:abstractNumId w:val="10"/>
+    <w:abstractNumId w:val="11"/>
   </w:num>
   <w:num w:numId="2">
-    <w:abstractNumId w:val="6"/>
+    <w:abstractNumId w:val="7"/>
   </w:num>
   <w:num w:numId="3">
-    <w:abstractNumId w:val="12"/>
+    <w:abstractNumId w:val="13"/>
   </w:num>
   <w:num w:numId="4">
-    <w:abstractNumId w:val="9"/>
+    <w:abstractNumId w:val="10"/>
   </w:num>
   <w:num w:numId="5">
     <w:abstractNumId w:val="5"/>
   </w:num>
   <w:num w:numId="6">
-    <w:abstractNumId w:val="11"/>
+    <w:abstractNumId w:val="12"/>
   </w:num>
   <w:num w:numId="7">
-    <w:abstractNumId w:val="7"/>
+    <w:abstractNumId w:val="8"/>
   </w:num>
   <w:num w:numId="8">
-    <w:abstractNumId w:val="8"/>
+    <w:abstractNumId w:val="9"/>
   </w:num>
   <w:num w:numId="9">
     <w:abstractNumId w:val="1"/>
@@ -23156,6 +23363,9 @@
   </w:num>
   <w:num w:numId="13">
     <w:abstractNumId w:val="4"/>
+  </w:num>
+  <w:num w:numId="14">
+    <w:abstractNumId w:val="6"/>
   </w:num>
   <w:numIdMacAtCleanup w:val="10"/>
 </w:numbering>
@@ -23638,7 +23848,6 @@
   <w:style w:type="character" w:default="1" w:styleId="a0">
     <w:name w:val="Default Paragraph Font"/>
     <w:uiPriority w:val="1"/>
-    <w:semiHidden/>
     <w:unhideWhenUsed/>
   </w:style>
   <w:style w:type="table" w:default="1" w:styleId="a1">

</xml_diff>